<commit_message>
Se añade respuestas a preguntas
</commit_message>
<xml_diff>
--- a/Actividad #2.docx
+++ b/Actividad #2.docx
@@ -6,6 +6,7 @@
       <w:pPr>
         <w:pStyle w:val="Normal"/>
         <w:bidi w:val="0"/>
+        <w:spacing w:lineRule="auto" w:line="360"/>
         <w:jc w:val="center"/>
         <w:rPr>
           <w:rFonts w:ascii="Arial" w:hAnsi="Arial"/>
@@ -25,6 +26,7 @@
       <w:pPr>
         <w:pStyle w:val="Normal"/>
         <w:bidi w:val="0"/>
+        <w:spacing w:lineRule="auto" w:line="360"/>
         <w:jc w:val="center"/>
         <w:rPr>
           <w:rFonts w:ascii="Arial" w:hAnsi="Arial"/>
@@ -44,6 +46,7 @@
       <w:pPr>
         <w:pStyle w:val="Normal"/>
         <w:bidi w:val="0"/>
+        <w:spacing w:lineRule="auto" w:line="360"/>
         <w:jc w:val="center"/>
         <w:rPr>
           <w:rFonts w:ascii="Arial" w:hAnsi="Arial"/>
@@ -63,6 +66,7 @@
       <w:pPr>
         <w:pStyle w:val="Normal"/>
         <w:bidi w:val="0"/>
+        <w:spacing w:lineRule="auto" w:line="360"/>
         <w:jc w:val="center"/>
         <w:rPr>
           <w:rFonts w:ascii="Arial" w:hAnsi="Arial"/>
@@ -82,6 +86,7 @@
       <w:pPr>
         <w:pStyle w:val="Normal"/>
         <w:bidi w:val="0"/>
+        <w:spacing w:lineRule="auto" w:line="360"/>
         <w:jc w:val="center"/>
         <w:rPr>
           <w:rFonts w:ascii="Arial" w:hAnsi="Arial"/>
@@ -101,6 +106,7 @@
       <w:pPr>
         <w:pStyle w:val="Normal"/>
         <w:bidi w:val="0"/>
+        <w:spacing w:lineRule="auto" w:line="360"/>
         <w:jc w:val="center"/>
         <w:rPr>
           <w:rFonts w:ascii="Arial" w:hAnsi="Arial"/>
@@ -120,6 +126,7 @@
       <w:pPr>
         <w:pStyle w:val="Normal"/>
         <w:bidi w:val="0"/>
+        <w:spacing w:lineRule="auto" w:line="360"/>
         <w:jc w:val="center"/>
         <w:rPr>
           <w:rFonts w:ascii="Arial" w:hAnsi="Arial"/>
@@ -139,6 +146,7 @@
       <w:pPr>
         <w:pStyle w:val="Normal"/>
         <w:bidi w:val="0"/>
+        <w:spacing w:lineRule="auto" w:line="360"/>
         <w:jc w:val="center"/>
         <w:rPr>
           <w:rFonts w:ascii="Arial" w:hAnsi="Arial"/>
@@ -158,6 +166,7 @@
       <w:pPr>
         <w:pStyle w:val="Normal"/>
         <w:bidi w:val="0"/>
+        <w:spacing w:lineRule="auto" w:line="360"/>
         <w:jc w:val="center"/>
         <w:rPr>
           <w:rFonts w:ascii="Arial" w:hAnsi="Arial"/>
@@ -177,6 +186,7 @@
       <w:pPr>
         <w:pStyle w:val="Normal"/>
         <w:bidi w:val="0"/>
+        <w:spacing w:lineRule="auto" w:line="360"/>
         <w:jc w:val="center"/>
         <w:rPr>
           <w:rFonts w:ascii="Arial" w:hAnsi="Arial"/>
@@ -196,6 +206,7 @@
       <w:pPr>
         <w:pStyle w:val="Normal"/>
         <w:bidi w:val="0"/>
+        <w:spacing w:lineRule="auto" w:line="360"/>
         <w:jc w:val="center"/>
         <w:rPr>
           <w:rFonts w:ascii="Arial" w:hAnsi="Arial"/>
@@ -215,6 +226,7 @@
       <w:pPr>
         <w:pStyle w:val="Normal"/>
         <w:bidi w:val="0"/>
+        <w:spacing w:lineRule="auto" w:line="360"/>
         <w:jc w:val="center"/>
         <w:rPr>
           <w:rFonts w:ascii="Arial" w:hAnsi="Arial"/>
@@ -234,6 +246,7 @@
       <w:pPr>
         <w:pStyle w:val="Normal"/>
         <w:bidi w:val="0"/>
+        <w:spacing w:lineRule="auto" w:line="360"/>
         <w:jc w:val="center"/>
         <w:rPr>
           <w:rFonts w:ascii="Arial" w:hAnsi="Arial"/>
@@ -253,6 +266,7 @@
       <w:pPr>
         <w:pStyle w:val="Normal"/>
         <w:bidi w:val="0"/>
+        <w:spacing w:lineRule="auto" w:line="360"/>
         <w:jc w:val="center"/>
         <w:rPr>
           <w:rFonts w:ascii="Arial" w:hAnsi="Arial"/>
@@ -272,6 +286,7 @@
       <w:pPr>
         <w:pStyle w:val="Normal"/>
         <w:bidi w:val="0"/>
+        <w:spacing w:lineRule="auto" w:line="360"/>
         <w:jc w:val="center"/>
         <w:rPr>
           <w:rFonts w:ascii="Arial" w:hAnsi="Arial"/>
@@ -291,6 +306,7 @@
       <w:pPr>
         <w:pStyle w:val="Normal"/>
         <w:bidi w:val="0"/>
+        <w:spacing w:lineRule="auto" w:line="360"/>
         <w:jc w:val="center"/>
         <w:rPr>
           <w:rFonts w:ascii="Arial" w:hAnsi="Arial"/>
@@ -310,6 +326,7 @@
       <w:pPr>
         <w:pStyle w:val="Normal"/>
         <w:bidi w:val="0"/>
+        <w:spacing w:lineRule="auto" w:line="360"/>
         <w:jc w:val="center"/>
         <w:rPr>
           <w:rFonts w:ascii="Arial" w:hAnsi="Arial"/>
@@ -329,6 +346,7 @@
       <w:pPr>
         <w:pStyle w:val="Normal"/>
         <w:bidi w:val="0"/>
+        <w:spacing w:lineRule="auto" w:line="360"/>
         <w:jc w:val="center"/>
         <w:rPr>
           <w:rFonts w:ascii="Arial" w:hAnsi="Arial"/>
@@ -348,6 +366,7 @@
       <w:pPr>
         <w:pStyle w:val="Normal"/>
         <w:bidi w:val="0"/>
+        <w:spacing w:lineRule="auto" w:line="360"/>
         <w:jc w:val="center"/>
         <w:rPr>
           <w:rFonts w:ascii="Arial" w:hAnsi="Arial"/>
@@ -367,6 +386,7 @@
       <w:pPr>
         <w:pStyle w:val="Normal"/>
         <w:bidi w:val="0"/>
+        <w:spacing w:lineRule="auto" w:line="360"/>
         <w:jc w:val="center"/>
         <w:rPr>
           <w:rFonts w:ascii="Arial" w:hAnsi="Arial"/>
@@ -386,6 +406,7 @@
       <w:pPr>
         <w:pStyle w:val="Normal"/>
         <w:bidi w:val="0"/>
+        <w:spacing w:lineRule="auto" w:line="360"/>
         <w:jc w:val="center"/>
         <w:rPr>
           <w:rFonts w:ascii="Arial" w:hAnsi="Arial"/>
@@ -406,6 +427,7 @@
       <w:pPr>
         <w:pStyle w:val="Normal"/>
         <w:bidi w:val="0"/>
+        <w:spacing w:lineRule="auto" w:line="360"/>
         <w:jc w:val="center"/>
         <w:rPr>
           <w:rFonts w:ascii="Arial" w:hAnsi="Arial"/>
@@ -425,6 +447,7 @@
       <w:pPr>
         <w:pStyle w:val="Normal"/>
         <w:bidi w:val="0"/>
+        <w:spacing w:lineRule="auto" w:line="360"/>
         <w:jc w:val="center"/>
         <w:rPr>
           <w:rFonts w:ascii="Arial" w:hAnsi="Arial"/>
@@ -444,6 +467,7 @@
       <w:pPr>
         <w:pStyle w:val="Normal"/>
         <w:bidi w:val="0"/>
+        <w:spacing w:lineRule="auto" w:line="360"/>
         <w:jc w:val="center"/>
         <w:rPr>
           <w:rFonts w:ascii="Arial" w:hAnsi="Arial"/>
@@ -463,6 +487,7 @@
       <w:pPr>
         <w:pStyle w:val="Normal"/>
         <w:bidi w:val="0"/>
+        <w:spacing w:lineRule="auto" w:line="360"/>
         <w:jc w:val="center"/>
         <w:rPr>
           <w:rFonts w:ascii="Arial" w:hAnsi="Arial"/>
@@ -490,6 +515,7 @@
           <w:numId w:val="2"/>
         </w:numPr>
         <w:bidi w:val="0"/>
+        <w:spacing w:lineRule="auto" w:line="360"/>
         <w:jc w:val="left"/>
         <w:rPr>
           <w:rFonts w:ascii="Arial" w:hAnsi="Arial"/>
@@ -563,6 +589,7 @@
         </w:numPr>
         <w:suppressAutoHyphens w:val="true"/>
         <w:bidi w:val="0"/>
+        <w:spacing w:lineRule="auto" w:line="360"/>
         <w:jc w:val="left"/>
         <w:rPr>
           <w:rFonts w:ascii="Arial" w:hAnsi="Arial"/>
@@ -591,6 +618,7 @@
         </w:numPr>
         <w:suppressAutoHyphens w:val="true"/>
         <w:bidi w:val="0"/>
+        <w:spacing w:lineRule="auto" w:line="360"/>
         <w:jc w:val="left"/>
         <w:rPr>
           <w:rFonts w:ascii="Arial" w:hAnsi="Arial"/>
@@ -614,6 +642,7 @@
           <w:numId w:val="2"/>
         </w:numPr>
         <w:bidi w:val="0"/>
+        <w:spacing w:lineRule="auto" w:line="360"/>
         <w:jc w:val="left"/>
         <w:rPr>
           <w:rFonts w:ascii="Arial" w:hAnsi="Arial"/>
@@ -629,18 +658,2029 @@
         </w:rPr>
         <w:t xml:space="preserve">Enumera los distintos valores que puede tener “this” y pon un ejemplo de cada uno. </w:t>
       </w:r>
+    </w:p>
+    <w:p>
+      <w:pPr>
+        <w:pStyle w:val="Normal"/>
+        <w:numPr>
+          <w:ilvl w:val="1"/>
+          <w:numId w:val="5"/>
+        </w:numPr>
+        <w:bidi w:val="0"/>
+        <w:spacing w:lineRule="auto" w:line="360" w:before="57" w:after="57"/>
+        <w:jc w:val="left"/>
+        <w:rPr>
+          <w:rFonts w:ascii="Arial" w:hAnsi="Arial"/>
+          <w:sz w:val="22"/>
+          <w:szCs w:val="22"/>
+        </w:rPr>
+      </w:pPr>
+      <w:r>
+        <w:rPr>
+          <w:rFonts w:ascii="Arial" w:hAnsi="Arial"/>
+          <w:b/>
+          <w:bCs/>
+          <w:i w:val="false"/>
+          <w:caps w:val="false"/>
+          <w:smallCaps w:val="false"/>
+          <w:color w:val="1B1B1B"/>
+          <w:spacing w:val="0"/>
+          <w:sz w:val="24"/>
+          <w:szCs w:val="22"/>
+        </w:rPr>
+        <w:t xml:space="preserve">Contexto Global: </w:t>
+      </w:r>
+      <w:r>
+        <w:rPr>
+          <w:rFonts w:ascii="Arial" w:hAnsi="Arial"/>
+          <w:b w:val="false"/>
+          <w:i w:val="false"/>
+          <w:caps w:val="false"/>
+          <w:smallCaps w:val="false"/>
+          <w:color w:val="1B1B1B"/>
+          <w:spacing w:val="0"/>
+          <w:sz w:val="24"/>
+          <w:szCs w:val="22"/>
+        </w:rPr>
+        <w:t> </w:t>
+      </w:r>
+      <w:r>
+        <w:rPr>
+          <w:rStyle w:val="Textooriginal"/>
+          <w:rFonts w:ascii="Arial" w:hAnsi="Arial"/>
+          <w:b w:val="false"/>
+          <w:i w:val="false"/>
+          <w:caps w:val="false"/>
+          <w:smallCaps w:val="false"/>
+          <w:color w:val="1B1B1B"/>
+          <w:sz w:val="24"/>
+          <w:szCs w:val="22"/>
+        </w:rPr>
+        <w:t>this</w:t>
+      </w:r>
+      <w:r>
+        <w:rPr>
+          <w:rFonts w:ascii="Arial" w:hAnsi="Arial"/>
+          <w:caps w:val="false"/>
+          <w:smallCaps w:val="false"/>
+          <w:color w:val="1B1B1B"/>
+          <w:spacing w:val="0"/>
+          <w:sz w:val="22"/>
+          <w:szCs w:val="22"/>
+        </w:rPr>
+        <w:t> </w:t>
+      </w:r>
+      <w:r>
+        <w:rPr>
+          <w:rFonts w:ascii="Arial" w:hAnsi="Arial"/>
+          <w:b w:val="false"/>
+          <w:i w:val="false"/>
+          <w:caps w:val="false"/>
+          <w:smallCaps w:val="false"/>
+          <w:color w:val="1B1B1B"/>
+          <w:spacing w:val="0"/>
+          <w:sz w:val="24"/>
+          <w:szCs w:val="22"/>
+        </w:rPr>
+        <w:t>se refiere al objeto global, ya sea en modo estricto o no.</w:t>
+      </w:r>
+      <w:r>
+        <w:rPr>
+          <w:rFonts w:ascii="Arial" w:hAnsi="Arial"/>
+          <w:sz w:val="22"/>
+          <w:szCs w:val="22"/>
+        </w:rPr>
+        <w:t xml:space="preserve"> </w:t>
+      </w:r>
+    </w:p>
+    <w:p>
+      <w:pPr>
+        <w:pStyle w:val="Normal"/>
+        <w:numPr>
+          <w:ilvl w:val="0"/>
+          <w:numId w:val="0"/>
+        </w:numPr>
+        <w:bidi w:val="0"/>
+        <w:spacing w:lineRule="auto" w:line="360"/>
+        <w:ind w:left="1080" w:hanging="0"/>
+        <w:jc w:val="left"/>
+        <w:rPr>
+          <w:rFonts w:ascii="Arial" w:hAnsi="Arial"/>
+          <w:sz w:val="22"/>
+          <w:szCs w:val="22"/>
+        </w:rPr>
+      </w:pPr>
+      <w:r>
+        <mc:AlternateContent>
+          <mc:Choice Requires="wps">
+            <w:drawing>
+              <wp:anchor behindDoc="0" distT="0" distB="0" distL="0" distR="0" simplePos="0" locked="0" layoutInCell="0" allowOverlap="1" relativeHeight="7">
+                <wp:simplePos x="0" y="0"/>
+                <wp:positionH relativeFrom="column">
+                  <wp:posOffset>641985</wp:posOffset>
+                </wp:positionH>
+                <wp:positionV relativeFrom="paragraph">
+                  <wp:posOffset>-35560</wp:posOffset>
+                </wp:positionV>
+                <wp:extent cx="2362200" cy="506095"/>
+                <wp:effectExtent l="635" t="1270" r="635" b="0"/>
+                <wp:wrapNone/>
+                <wp:docPr id="2" name="Forma 3"/>
+                <a:graphic xmlns:a="http://schemas.openxmlformats.org/drawingml/2006/main">
+                  <a:graphicData uri="http://schemas.microsoft.com/office/word/2010/wordprocessingShape">
+                    <wps:wsp>
+                      <wps:cNvSpPr/>
+                      <wps:spPr>
+                        <a:xfrm>
+                          <a:off x="0" y="0"/>
+                          <a:ext cx="2362320" cy="506160"/>
+                        </a:xfrm>
+                        <a:prstGeom prst="rect">
+                          <a:avLst/>
+                        </a:prstGeom>
+                        <a:noFill/>
+                        <a:ln w="0">
+                          <a:solidFill>
+                            <a:srgbClr val="3465a4"/>
+                          </a:solidFill>
+                        </a:ln>
+                      </wps:spPr>
+                      <wps:style>
+                        <a:lnRef idx="0"/>
+                        <a:fillRef idx="0"/>
+                        <a:effectRef idx="0"/>
+                        <a:fontRef idx="minor"/>
+                      </wps:style>
+                      <wps:bodyPr/>
+                    </wps:wsp>
+                  </a:graphicData>
+                </a:graphic>
+              </wp:anchor>
+            </w:drawing>
+          </mc:Choice>
+          <mc:Fallback>
+            <w:pict>
+              <v:rect id="shape_0" ID="Forma 3" stroked="t" o:allowincell="f" style="position:absolute;margin-left:50.55pt;margin-top:-2.8pt;width:185.95pt;height:39.8pt;mso-wrap-style:none;v-text-anchor:middle">
+                <v:fill o:detectmouseclick="t" on="false"/>
+                <v:stroke color="#3465a4" joinstyle="round" endcap="flat"/>
+                <w10:wrap type="none"/>
+              </v:rect>
+            </w:pict>
+          </mc:Fallback>
+        </mc:AlternateContent>
+      </w:r>
+      <w:r>
+        <w:rPr>
+          <w:rFonts w:ascii="Arial" w:hAnsi="Arial"/>
+          <w:sz w:val="22"/>
+          <w:szCs w:val="22"/>
+        </w:rPr>
+        <w:t>this.a = 37;</w:t>
+      </w:r>
+    </w:p>
+    <w:p>
+      <w:pPr>
+        <w:pStyle w:val="Normal"/>
+        <w:numPr>
+          <w:ilvl w:val="0"/>
+          <w:numId w:val="0"/>
+        </w:numPr>
+        <w:bidi w:val="0"/>
+        <w:spacing w:lineRule="auto" w:line="360"/>
+        <w:ind w:left="1080" w:hanging="0"/>
+        <w:jc w:val="left"/>
+        <w:rPr>
+          <w:rFonts w:ascii="Arial" w:hAnsi="Arial"/>
+          <w:sz w:val="22"/>
+          <w:szCs w:val="22"/>
+        </w:rPr>
+      </w:pPr>
+      <w:r>
+        <w:rPr>
+          <w:rFonts w:ascii="Arial" w:hAnsi="Arial"/>
+          <w:sz w:val="22"/>
+          <w:szCs w:val="22"/>
+        </w:rPr>
+        <w:t>console.log(window.a); // 37</w:t>
+      </w:r>
+    </w:p>
+    <w:p>
+      <w:pPr>
+        <w:pStyle w:val="Normal"/>
+        <w:numPr>
+          <w:ilvl w:val="1"/>
+          <w:numId w:val="5"/>
+        </w:numPr>
+        <w:bidi w:val="0"/>
+        <w:spacing w:lineRule="auto" w:line="360" w:before="57" w:after="57"/>
+        <w:jc w:val="left"/>
+        <w:rPr>
+          <w:rFonts w:ascii="Arial" w:hAnsi="Arial"/>
+        </w:rPr>
+      </w:pPr>
+      <w:r>
+        <w:rPr>
+          <w:rFonts w:ascii="Arial" w:hAnsi="Arial"/>
+          <w:b/>
+          <w:bCs/>
+          <w:sz w:val="22"/>
+          <w:szCs w:val="22"/>
+        </w:rPr>
+        <w:t>Contexto de la función:</w:t>
+      </w:r>
+      <w:r>
+        <w:rPr>
+          <w:rFonts w:ascii="Arial" w:hAnsi="Arial"/>
+          <w:b w:val="false"/>
+          <w:i w:val="false"/>
+          <w:caps w:val="false"/>
+          <w:smallCaps w:val="false"/>
+          <w:color w:val="1B1B1B"/>
+          <w:spacing w:val="0"/>
+          <w:sz w:val="24"/>
+        </w:rPr>
+        <w:t>Dentro de una función, el valor de this depende de cómo la función es llamada.</w:t>
+      </w:r>
+      <w:r>
+        <w:rPr>
+          <w:rFonts w:ascii="Arial" w:hAnsi="Arial"/>
+        </w:rPr>
+        <w:t xml:space="preserve"> </w:t>
+      </w:r>
+    </w:p>
+    <w:p>
+      <w:pPr>
+        <w:pStyle w:val="Normal"/>
+        <w:numPr>
+          <w:ilvl w:val="0"/>
+          <w:numId w:val="0"/>
+        </w:numPr>
+        <w:bidi w:val="0"/>
+        <w:spacing w:lineRule="auto" w:line="360"/>
+        <w:ind w:left="1080" w:hanging="0"/>
+        <w:jc w:val="left"/>
+        <w:rPr>
+          <w:rFonts w:ascii="Arial" w:hAnsi="Arial"/>
+        </w:rPr>
+      </w:pPr>
+      <w:r>
+        <mc:AlternateContent>
+          <mc:Choice Requires="wps">
+            <w:drawing>
+              <wp:anchor behindDoc="0" distT="0" distB="0" distL="0" distR="0" simplePos="0" locked="0" layoutInCell="0" allowOverlap="1" relativeHeight="8">
+                <wp:simplePos x="0" y="0"/>
+                <wp:positionH relativeFrom="column">
+                  <wp:posOffset>641985</wp:posOffset>
+                </wp:positionH>
+                <wp:positionV relativeFrom="paragraph">
+                  <wp:posOffset>22860</wp:posOffset>
+                </wp:positionV>
+                <wp:extent cx="2505075" cy="1301115"/>
+                <wp:effectExtent l="1270" t="1270" r="0" b="0"/>
+                <wp:wrapNone/>
+                <wp:docPr id="3" name="Forma 4"/>
+                <a:graphic xmlns:a="http://schemas.openxmlformats.org/drawingml/2006/main">
+                  <a:graphicData uri="http://schemas.microsoft.com/office/word/2010/wordprocessingShape">
+                    <wps:wsp>
+                      <wps:cNvSpPr/>
+                      <wps:spPr>
+                        <a:xfrm>
+                          <a:off x="0" y="0"/>
+                          <a:ext cx="2505240" cy="1301040"/>
+                        </a:xfrm>
+                        <a:prstGeom prst="rect">
+                          <a:avLst/>
+                        </a:prstGeom>
+                        <a:noFill/>
+                        <a:ln w="0">
+                          <a:solidFill>
+                            <a:srgbClr val="3465a4"/>
+                          </a:solidFill>
+                        </a:ln>
+                      </wps:spPr>
+                      <wps:style>
+                        <a:lnRef idx="0"/>
+                        <a:fillRef idx="0"/>
+                        <a:effectRef idx="0"/>
+                        <a:fontRef idx="minor"/>
+                      </wps:style>
+                      <wps:bodyPr/>
+                    </wps:wsp>
+                  </a:graphicData>
+                </a:graphic>
+              </wp:anchor>
+            </w:drawing>
+          </mc:Choice>
+          <mc:Fallback>
+            <w:pict>
+              <v:rect id="shape_0" ID="Forma 4" stroked="t" o:allowincell="f" style="position:absolute;margin-left:50.55pt;margin-top:1.8pt;width:197.2pt;height:102.4pt;mso-wrap-style:none;v-text-anchor:middle">
+                <v:fill o:detectmouseclick="t" on="false"/>
+                <v:stroke color="#3465a4" joinstyle="round" endcap="flat"/>
+                <w10:wrap type="none"/>
+              </v:rect>
+            </w:pict>
+          </mc:Fallback>
+        </mc:AlternateContent>
+      </w:r>
+      <w:r>
+        <w:rPr>
+          <w:rFonts w:ascii="Arial" w:hAnsi="Arial"/>
+        </w:rPr>
+        <w:t>function f1(){</w:t>
+      </w:r>
+    </w:p>
+    <w:p>
+      <w:pPr>
+        <w:pStyle w:val="Normal"/>
+        <w:numPr>
+          <w:ilvl w:val="0"/>
+          <w:numId w:val="0"/>
+        </w:numPr>
+        <w:bidi w:val="0"/>
+        <w:spacing w:lineRule="auto" w:line="360"/>
+        <w:ind w:left="1080" w:hanging="0"/>
+        <w:jc w:val="left"/>
+        <w:rPr>
+          <w:rFonts w:ascii="Arial" w:hAnsi="Arial"/>
+        </w:rPr>
+      </w:pPr>
+      <w:r>
+        <w:rPr>
+          <w:rFonts w:ascii="Arial" w:hAnsi="Arial"/>
+        </w:rPr>
+        <w:t xml:space="preserve">  </w:t>
+      </w:r>
+      <w:r>
+        <w:rPr>
+          <w:rFonts w:ascii="Arial" w:hAnsi="Arial"/>
+        </w:rPr>
+        <w:t>return this;</w:t>
+      </w:r>
+    </w:p>
+    <w:p>
+      <w:pPr>
+        <w:pStyle w:val="Normal"/>
+        <w:numPr>
+          <w:ilvl w:val="0"/>
+          <w:numId w:val="0"/>
+        </w:numPr>
+        <w:bidi w:val="0"/>
+        <w:spacing w:lineRule="auto" w:line="360"/>
+        <w:ind w:left="1080" w:hanging="0"/>
+        <w:jc w:val="left"/>
+        <w:rPr>
+          <w:rFonts w:ascii="Arial" w:hAnsi="Arial"/>
+        </w:rPr>
+      </w:pPr>
+      <w:r>
+        <w:rPr>
+          <w:rFonts w:ascii="Arial" w:hAnsi="Arial"/>
+        </w:rPr>
+        <w:t>}</w:t>
+      </w:r>
+    </w:p>
+    <w:p>
+      <w:pPr>
+        <w:pStyle w:val="Normal"/>
+        <w:numPr>
+          <w:ilvl w:val="0"/>
+          <w:numId w:val="0"/>
+        </w:numPr>
+        <w:bidi w:val="0"/>
+        <w:spacing w:lineRule="auto" w:line="360"/>
+        <w:ind w:left="1080" w:hanging="0"/>
+        <w:jc w:val="left"/>
+        <w:rPr>
+          <w:rFonts w:ascii="Arial" w:hAnsi="Arial"/>
+        </w:rPr>
+      </w:pPr>
+      <w:r>
+        <w:rPr>
+          <w:rFonts w:ascii="Arial" w:hAnsi="Arial"/>
+        </w:rPr>
+      </w:r>
+    </w:p>
+    <w:p>
+      <w:pPr>
+        <w:pStyle w:val="Normal"/>
+        <w:numPr>
+          <w:ilvl w:val="0"/>
+          <w:numId w:val="0"/>
+        </w:numPr>
+        <w:bidi w:val="0"/>
+        <w:spacing w:lineRule="auto" w:line="360"/>
+        <w:ind w:left="1080" w:hanging="0"/>
+        <w:jc w:val="left"/>
+        <w:rPr>
+          <w:rFonts w:ascii="Arial" w:hAnsi="Arial"/>
+        </w:rPr>
+      </w:pPr>
+      <w:r>
+        <w:rPr>
+          <w:rFonts w:ascii="Arial" w:hAnsi="Arial"/>
+        </w:rPr>
+        <w:t>f1() === window; // objeto global</w:t>
+      </w:r>
+    </w:p>
+    <w:p>
+      <w:pPr>
+        <w:pStyle w:val="Normal"/>
+        <w:numPr>
+          <w:ilvl w:val="1"/>
+          <w:numId w:val="5"/>
+        </w:numPr>
+        <w:bidi w:val="0"/>
+        <w:spacing w:lineRule="auto" w:line="360" w:before="171" w:after="171"/>
+        <w:jc w:val="left"/>
+        <w:rPr>
+          <w:rFonts w:ascii="Arial" w:hAnsi="Arial"/>
+          <w:b/>
+          <w:b/>
+          <w:bCs/>
+        </w:rPr>
+      </w:pPr>
+      <w:r>
+        <w:rPr>
+          <w:rFonts w:ascii="Arial" w:hAnsi="Arial"/>
+          <w:b/>
+          <w:bCs/>
+        </w:rPr>
+        <w:t>Constructor:</w:t>
+      </w:r>
+      <w:r>
+        <w:rPr>
+          <w:rFonts w:ascii="Arial" w:hAnsi="Arial"/>
+          <w:b w:val="false"/>
+          <w:bCs w:val="false"/>
+        </w:rPr>
+        <w:t>Cuando una función es usada como un constructor (con la palabra clave new), su this es enlazado al nuevo objeto en construcción, a menos que la ejecución de los resultados del constructor en el motor JavaScript encuentren una instrucción de retorno donde el valor de retorno sea un objeto.</w:t>
+      </w:r>
+    </w:p>
+    <w:p>
+      <w:pPr>
+        <w:pStyle w:val="Normal"/>
+        <w:numPr>
+          <w:ilvl w:val="0"/>
+          <w:numId w:val="0"/>
+        </w:numPr>
+        <w:bidi w:val="0"/>
+        <w:spacing w:lineRule="auto" w:line="360"/>
+        <w:ind w:left="1080" w:hanging="0"/>
+        <w:jc w:val="left"/>
+        <w:rPr>
+          <w:rFonts w:ascii="Arial" w:hAnsi="Arial"/>
+          <w:b w:val="false"/>
+          <w:b w:val="false"/>
+          <w:bCs w:val="false"/>
+        </w:rPr>
+      </w:pPr>
+      <w:r>
+        <mc:AlternateContent>
+          <mc:Choice Requires="wps">
+            <w:drawing>
+              <wp:anchor behindDoc="0" distT="0" distB="0" distL="0" distR="0" simplePos="0" locked="0" layoutInCell="0" allowOverlap="1" relativeHeight="9">
+                <wp:simplePos x="0" y="0"/>
+                <wp:positionH relativeFrom="column">
+                  <wp:posOffset>641985</wp:posOffset>
+                </wp:positionH>
+                <wp:positionV relativeFrom="paragraph">
+                  <wp:posOffset>-64770</wp:posOffset>
+                </wp:positionV>
+                <wp:extent cx="2095500" cy="3567430"/>
+                <wp:effectExtent l="635" t="635" r="635" b="635"/>
+                <wp:wrapNone/>
+                <wp:docPr id="4" name="Forma 6"/>
+                <a:graphic xmlns:a="http://schemas.openxmlformats.org/drawingml/2006/main">
+                  <a:graphicData uri="http://schemas.microsoft.com/office/word/2010/wordprocessingShape">
+                    <wps:wsp>
+                      <wps:cNvSpPr/>
+                      <wps:spPr>
+                        <a:xfrm>
+                          <a:off x="0" y="0"/>
+                          <a:ext cx="2095560" cy="3567600"/>
+                        </a:xfrm>
+                        <a:prstGeom prst="rect">
+                          <a:avLst/>
+                        </a:prstGeom>
+                        <a:noFill/>
+                        <a:ln w="0">
+                          <a:solidFill>
+                            <a:srgbClr val="3465a4"/>
+                          </a:solidFill>
+                        </a:ln>
+                      </wps:spPr>
+                      <wps:style>
+                        <a:lnRef idx="0"/>
+                        <a:fillRef idx="0"/>
+                        <a:effectRef idx="0"/>
+                        <a:fontRef idx="minor"/>
+                      </wps:style>
+                      <wps:bodyPr/>
+                    </wps:wsp>
+                  </a:graphicData>
+                </a:graphic>
+              </wp:anchor>
+            </w:drawing>
+          </mc:Choice>
+          <mc:Fallback>
+            <w:pict>
+              <v:rect id="shape_0" ID="Forma 6" stroked="t" o:allowincell="f" style="position:absolute;margin-left:50.55pt;margin-top:-5.1pt;width:164.95pt;height:280.85pt;mso-wrap-style:none;v-text-anchor:middle">
+                <v:fill o:detectmouseclick="t" on="false"/>
+                <v:stroke color="#3465a4" joinstyle="round" endcap="flat"/>
+                <w10:wrap type="none"/>
+              </v:rect>
+            </w:pict>
+          </mc:Fallback>
+        </mc:AlternateContent>
+      </w:r>
+      <w:r>
+        <w:rPr>
+          <w:rFonts w:ascii="Arial" w:hAnsi="Arial"/>
+          <w:b w:val="false"/>
+          <w:bCs w:val="false"/>
+        </w:rPr>
+        <w:t>function C(){</w:t>
+      </w:r>
+    </w:p>
+    <w:p>
+      <w:pPr>
+        <w:pStyle w:val="Normal"/>
+        <w:numPr>
+          <w:ilvl w:val="0"/>
+          <w:numId w:val="0"/>
+        </w:numPr>
+        <w:bidi w:val="0"/>
+        <w:spacing w:lineRule="auto" w:line="360"/>
+        <w:ind w:left="1080" w:hanging="0"/>
+        <w:jc w:val="left"/>
+        <w:rPr>
+          <w:rFonts w:ascii="Arial" w:hAnsi="Arial"/>
+          <w:b w:val="false"/>
+          <w:b w:val="false"/>
+          <w:bCs w:val="false"/>
+        </w:rPr>
+      </w:pPr>
+      <w:r>
+        <w:rPr>
+          <w:rFonts w:ascii="Arial" w:hAnsi="Arial"/>
+          <w:b w:val="false"/>
+          <w:bCs w:val="false"/>
+        </w:rPr>
+        <w:t xml:space="preserve">  </w:t>
+      </w:r>
+      <w:r>
+        <w:rPr>
+          <w:rFonts w:ascii="Arial" w:hAnsi="Arial"/>
+          <w:b w:val="false"/>
+          <w:bCs w:val="false"/>
+        </w:rPr>
+        <w:t>this.a = 37;</w:t>
+      </w:r>
+    </w:p>
+    <w:p>
+      <w:pPr>
+        <w:pStyle w:val="Normal"/>
+        <w:numPr>
+          <w:ilvl w:val="0"/>
+          <w:numId w:val="0"/>
+        </w:numPr>
+        <w:bidi w:val="0"/>
+        <w:spacing w:lineRule="auto" w:line="360"/>
+        <w:ind w:left="1080" w:hanging="0"/>
+        <w:jc w:val="left"/>
+        <w:rPr>
+          <w:rFonts w:ascii="Arial" w:hAnsi="Arial"/>
+          <w:b w:val="false"/>
+          <w:b w:val="false"/>
+          <w:bCs w:val="false"/>
+        </w:rPr>
+      </w:pPr>
+      <w:r>
+        <w:rPr>
+          <w:rFonts w:ascii="Arial" w:hAnsi="Arial"/>
+          <w:b w:val="false"/>
+          <w:bCs w:val="false"/>
+        </w:rPr>
+        <w:t>}</w:t>
+      </w:r>
+    </w:p>
+    <w:p>
+      <w:pPr>
+        <w:pStyle w:val="Normal"/>
+        <w:numPr>
+          <w:ilvl w:val="0"/>
+          <w:numId w:val="0"/>
+        </w:numPr>
+        <w:bidi w:val="0"/>
+        <w:spacing w:lineRule="auto" w:line="360"/>
+        <w:ind w:left="1080" w:hanging="0"/>
+        <w:jc w:val="left"/>
+        <w:rPr>
+          <w:rFonts w:ascii="Arial" w:hAnsi="Arial"/>
+          <w:b w:val="false"/>
+          <w:b w:val="false"/>
+          <w:bCs w:val="false"/>
+        </w:rPr>
+      </w:pPr>
+      <w:r>
+        <w:rPr>
+          <w:rFonts w:ascii="Arial" w:hAnsi="Arial"/>
+          <w:b w:val="false"/>
+          <w:bCs w:val="false"/>
+        </w:rPr>
+      </w:r>
+    </w:p>
+    <w:p>
+      <w:pPr>
+        <w:pStyle w:val="Normal"/>
+        <w:numPr>
+          <w:ilvl w:val="0"/>
+          <w:numId w:val="0"/>
+        </w:numPr>
+        <w:bidi w:val="0"/>
+        <w:spacing w:lineRule="auto" w:line="360"/>
+        <w:ind w:left="1080" w:hanging="0"/>
+        <w:jc w:val="left"/>
+        <w:rPr>
+          <w:rFonts w:ascii="Arial" w:hAnsi="Arial"/>
+          <w:b w:val="false"/>
+          <w:b w:val="false"/>
+          <w:bCs w:val="false"/>
+        </w:rPr>
+      </w:pPr>
+      <w:r>
+        <w:rPr>
+          <w:rFonts w:ascii="Arial" w:hAnsi="Arial"/>
+          <w:b w:val="false"/>
+          <w:bCs w:val="false"/>
+        </w:rPr>
+        <w:t>var o = new C();</w:t>
+      </w:r>
+    </w:p>
+    <w:p>
+      <w:pPr>
+        <w:pStyle w:val="Normal"/>
+        <w:numPr>
+          <w:ilvl w:val="0"/>
+          <w:numId w:val="0"/>
+        </w:numPr>
+        <w:bidi w:val="0"/>
+        <w:spacing w:lineRule="auto" w:line="360"/>
+        <w:ind w:left="1080" w:hanging="0"/>
+        <w:jc w:val="left"/>
+        <w:rPr>
+          <w:rFonts w:ascii="Arial" w:hAnsi="Arial"/>
+          <w:b w:val="false"/>
+          <w:b w:val="false"/>
+          <w:bCs w:val="false"/>
+        </w:rPr>
+      </w:pPr>
+      <w:r>
+        <w:rPr>
+          <w:rFonts w:ascii="Arial" w:hAnsi="Arial"/>
+          <w:b w:val="false"/>
+          <w:bCs w:val="false"/>
+        </w:rPr>
+        <w:t>console.log(o.a); // logs 37</w:t>
+      </w:r>
+    </w:p>
+    <w:p>
+      <w:pPr>
+        <w:pStyle w:val="Normal"/>
+        <w:numPr>
+          <w:ilvl w:val="0"/>
+          <w:numId w:val="0"/>
+        </w:numPr>
+        <w:bidi w:val="0"/>
+        <w:spacing w:lineRule="auto" w:line="360"/>
+        <w:ind w:left="1080" w:hanging="0"/>
+        <w:jc w:val="left"/>
+        <w:rPr>
+          <w:rFonts w:ascii="Arial" w:hAnsi="Arial"/>
+          <w:b w:val="false"/>
+          <w:b w:val="false"/>
+          <w:bCs w:val="false"/>
+        </w:rPr>
+      </w:pPr>
+      <w:r>
+        <w:rPr>
+          <w:rFonts w:ascii="Arial" w:hAnsi="Arial"/>
+          <w:b w:val="false"/>
+          <w:bCs w:val="false"/>
+        </w:rPr>
+        <w:t>function C2(){</w:t>
+      </w:r>
+    </w:p>
+    <w:p>
+      <w:pPr>
+        <w:pStyle w:val="Normal"/>
+        <w:numPr>
+          <w:ilvl w:val="0"/>
+          <w:numId w:val="0"/>
+        </w:numPr>
+        <w:bidi w:val="0"/>
+        <w:spacing w:lineRule="auto" w:line="360"/>
+        <w:ind w:left="1080" w:hanging="0"/>
+        <w:jc w:val="left"/>
+        <w:rPr>
+          <w:rFonts w:ascii="Arial" w:hAnsi="Arial"/>
+          <w:b w:val="false"/>
+          <w:b w:val="false"/>
+          <w:bCs w:val="false"/>
+        </w:rPr>
+      </w:pPr>
+      <w:r>
+        <w:rPr>
+          <w:rFonts w:ascii="Arial" w:hAnsi="Arial"/>
+          <w:b w:val="false"/>
+          <w:bCs w:val="false"/>
+        </w:rPr>
+        <w:t xml:space="preserve">  </w:t>
+      </w:r>
+      <w:r>
+        <w:rPr>
+          <w:rFonts w:ascii="Arial" w:hAnsi="Arial"/>
+          <w:b w:val="false"/>
+          <w:bCs w:val="false"/>
+        </w:rPr>
+        <w:t>this.a = 37;</w:t>
+      </w:r>
+    </w:p>
+    <w:p>
+      <w:pPr>
+        <w:pStyle w:val="Normal"/>
+        <w:numPr>
+          <w:ilvl w:val="0"/>
+          <w:numId w:val="0"/>
+        </w:numPr>
+        <w:bidi w:val="0"/>
+        <w:spacing w:lineRule="auto" w:line="360"/>
+        <w:ind w:left="1080" w:hanging="0"/>
+        <w:jc w:val="left"/>
+        <w:rPr>
+          <w:rFonts w:ascii="Arial" w:hAnsi="Arial"/>
+          <w:b w:val="false"/>
+          <w:b w:val="false"/>
+          <w:bCs w:val="false"/>
+        </w:rPr>
+      </w:pPr>
+      <w:r>
+        <w:rPr>
+          <w:rFonts w:ascii="Arial" w:hAnsi="Arial"/>
+          <w:b w:val="false"/>
+          <w:bCs w:val="false"/>
+        </w:rPr>
+        <w:t xml:space="preserve">  </w:t>
+      </w:r>
+      <w:r>
+        <w:rPr>
+          <w:rFonts w:ascii="Arial" w:hAnsi="Arial"/>
+          <w:b w:val="false"/>
+          <w:bCs w:val="false"/>
+        </w:rPr>
+        <w:t>return {a:38};</w:t>
+      </w:r>
+    </w:p>
+    <w:p>
+      <w:pPr>
+        <w:pStyle w:val="Normal"/>
+        <w:numPr>
+          <w:ilvl w:val="0"/>
+          <w:numId w:val="0"/>
+        </w:numPr>
+        <w:bidi w:val="0"/>
+        <w:spacing w:lineRule="auto" w:line="360"/>
+        <w:ind w:left="1080" w:hanging="0"/>
+        <w:jc w:val="left"/>
+        <w:rPr>
+          <w:rFonts w:ascii="Arial" w:hAnsi="Arial"/>
+          <w:b w:val="false"/>
+          <w:b w:val="false"/>
+          <w:bCs w:val="false"/>
+        </w:rPr>
+      </w:pPr>
+      <w:r>
+        <w:rPr>
+          <w:rFonts w:ascii="Arial" w:hAnsi="Arial"/>
+          <w:b w:val="false"/>
+          <w:bCs w:val="false"/>
+        </w:rPr>
+        <w:t>}</w:t>
+      </w:r>
+    </w:p>
+    <w:p>
+      <w:pPr>
+        <w:pStyle w:val="Normal"/>
+        <w:numPr>
+          <w:ilvl w:val="0"/>
+          <w:numId w:val="0"/>
+        </w:numPr>
+        <w:bidi w:val="0"/>
+        <w:spacing w:lineRule="auto" w:line="360"/>
+        <w:ind w:left="1080" w:hanging="0"/>
+        <w:jc w:val="left"/>
+        <w:rPr>
+          <w:rFonts w:ascii="Arial" w:hAnsi="Arial"/>
+          <w:b w:val="false"/>
+          <w:b w:val="false"/>
+          <w:bCs w:val="false"/>
+        </w:rPr>
+      </w:pPr>
+      <w:r>
+        <w:rPr>
+          <w:rFonts w:ascii="Arial" w:hAnsi="Arial"/>
+          <w:b w:val="false"/>
+          <w:bCs w:val="false"/>
+        </w:rPr>
+      </w:r>
+    </w:p>
+    <w:p>
+      <w:pPr>
+        <w:pStyle w:val="Normal"/>
+        <w:numPr>
+          <w:ilvl w:val="0"/>
+          <w:numId w:val="0"/>
+        </w:numPr>
+        <w:bidi w:val="0"/>
+        <w:spacing w:lineRule="auto" w:line="360"/>
+        <w:ind w:left="1080" w:hanging="0"/>
+        <w:jc w:val="left"/>
+        <w:rPr>
+          <w:rFonts w:ascii="Arial" w:hAnsi="Arial"/>
+          <w:b w:val="false"/>
+          <w:b w:val="false"/>
+          <w:bCs w:val="false"/>
+        </w:rPr>
+      </w:pPr>
+      <w:r>
+        <w:rPr>
+          <w:rFonts w:ascii="Arial" w:hAnsi="Arial"/>
+          <w:b w:val="false"/>
+          <w:bCs w:val="false"/>
+        </w:rPr>
+        <w:t>o = new C2();</w:t>
+      </w:r>
+    </w:p>
+    <w:p>
+      <w:pPr>
+        <w:pStyle w:val="Normal"/>
+        <w:numPr>
+          <w:ilvl w:val="0"/>
+          <w:numId w:val="0"/>
+        </w:numPr>
+        <w:bidi w:val="0"/>
+        <w:spacing w:lineRule="auto" w:line="360"/>
+        <w:ind w:left="1080" w:hanging="0"/>
+        <w:jc w:val="left"/>
+        <w:rPr>
+          <w:rFonts w:ascii="Arial" w:hAnsi="Arial"/>
+          <w:b w:val="false"/>
+          <w:b w:val="false"/>
+          <w:bCs w:val="false"/>
+        </w:rPr>
+      </w:pPr>
+      <w:r>
+        <w:rPr>
+          <w:rFonts w:ascii="Arial" w:hAnsi="Arial"/>
+          <w:b w:val="false"/>
+          <w:bCs w:val="false"/>
+        </w:rPr>
+        <w:t>console.log(o.a); // logs 38</w:t>
+      </w:r>
+    </w:p>
+    <w:p>
+      <w:pPr>
+        <w:pStyle w:val="Normal"/>
+        <w:bidi w:val="0"/>
+        <w:spacing w:lineRule="auto" w:line="360"/>
+        <w:jc w:val="left"/>
+        <w:rPr>
+          <w:rFonts w:ascii="Arial" w:hAnsi="Arial"/>
+          <w:b w:val="false"/>
+          <w:b w:val="false"/>
+          <w:bCs w:val="false"/>
+        </w:rPr>
+      </w:pPr>
+      <w:r>
+        <w:rPr>
+          <w:rFonts w:ascii="Arial" w:hAnsi="Arial"/>
+          <w:b w:val="false"/>
+          <w:bCs w:val="false"/>
+        </w:rPr>
+      </w:r>
+    </w:p>
+    <w:p>
+      <w:pPr>
+        <w:pStyle w:val="Normal"/>
+        <w:numPr>
+          <w:ilvl w:val="1"/>
+          <w:numId w:val="5"/>
+        </w:numPr>
+        <w:bidi w:val="0"/>
+        <w:spacing w:lineRule="auto" w:line="360" w:before="114" w:after="114"/>
+        <w:jc w:val="left"/>
+        <w:rPr>
+          <w:rFonts w:ascii="Arial" w:hAnsi="Arial"/>
+          <w:b/>
+          <w:b/>
+          <w:bCs/>
+        </w:rPr>
+      </w:pPr>
+      <w:r>
+        <w:rPr>
+          <w:rFonts w:ascii="Arial" w:hAnsi="Arial"/>
+          <w:b/>
+          <w:bCs/>
+        </w:rPr>
+        <w:t>call() y apply():</w:t>
+      </w:r>
+      <w:r>
+        <w:rPr>
+          <w:rFonts w:ascii="Arial" w:hAnsi="Arial"/>
+          <w:b w:val="false"/>
+          <w:bCs w:val="false"/>
+        </w:rPr>
+        <w:t>Cuando una función usa la plabra clave this en su cuerpo, su valor puede ser enlazado a un objeto particular durante la ejecución del método call() or apply() que todas las funciones hereden de Function.prototype.</w:t>
+      </w:r>
+    </w:p>
+    <w:p>
+      <w:pPr>
+        <w:pStyle w:val="Normal"/>
+        <w:numPr>
+          <w:ilvl w:val="0"/>
+          <w:numId w:val="0"/>
+        </w:numPr>
+        <w:bidi w:val="0"/>
+        <w:spacing w:lineRule="auto" w:line="360" w:before="114" w:after="114"/>
+        <w:ind w:left="1080" w:hanging="0"/>
+        <w:jc w:val="left"/>
+        <w:rPr>
+          <w:rFonts w:ascii="Arial" w:hAnsi="Arial"/>
+          <w:b w:val="false"/>
+          <w:b w:val="false"/>
+          <w:bCs w:val="false"/>
+        </w:rPr>
+      </w:pPr>
+      <w:r>
+        <mc:AlternateContent>
+          <mc:Choice Requires="wps">
+            <w:drawing>
+              <wp:anchor behindDoc="0" distT="0" distB="0" distL="0" distR="0" simplePos="0" locked="0" layoutInCell="0" allowOverlap="1" relativeHeight="10">
+                <wp:simplePos x="0" y="0"/>
+                <wp:positionH relativeFrom="column">
+                  <wp:posOffset>480060</wp:posOffset>
+                </wp:positionH>
+                <wp:positionV relativeFrom="paragraph">
+                  <wp:posOffset>-45720</wp:posOffset>
+                </wp:positionV>
+                <wp:extent cx="3295650" cy="1929130"/>
+                <wp:effectExtent l="635" t="635" r="635" b="635"/>
+                <wp:wrapNone/>
+                <wp:docPr id="5" name="Forma 7"/>
+                <a:graphic xmlns:a="http://schemas.openxmlformats.org/drawingml/2006/main">
+                  <a:graphicData uri="http://schemas.microsoft.com/office/word/2010/wordprocessingShape">
+                    <wps:wsp>
+                      <wps:cNvSpPr/>
+                      <wps:spPr>
+                        <a:xfrm>
+                          <a:off x="0" y="0"/>
+                          <a:ext cx="3295800" cy="1929240"/>
+                        </a:xfrm>
+                        <a:prstGeom prst="rect">
+                          <a:avLst/>
+                        </a:prstGeom>
+                        <a:noFill/>
+                        <a:ln w="0">
+                          <a:solidFill>
+                            <a:srgbClr val="3465a4"/>
+                          </a:solidFill>
+                        </a:ln>
+                      </wps:spPr>
+                      <wps:style>
+                        <a:lnRef idx="0"/>
+                        <a:fillRef idx="0"/>
+                        <a:effectRef idx="0"/>
+                        <a:fontRef idx="minor"/>
+                      </wps:style>
+                      <wps:bodyPr/>
+                    </wps:wsp>
+                  </a:graphicData>
+                </a:graphic>
+              </wp:anchor>
+            </w:drawing>
+          </mc:Choice>
+          <mc:Fallback>
+            <w:pict>
+              <v:rect id="shape_0" ID="Forma 7" stroked="t" o:allowincell="f" style="position:absolute;margin-left:37.8pt;margin-top:-3.6pt;width:259.45pt;height:151.85pt;mso-wrap-style:none;v-text-anchor:middle">
+                <v:fill o:detectmouseclick="t" on="false"/>
+                <v:stroke color="#3465a4" joinstyle="round" endcap="flat"/>
+                <w10:wrap type="none"/>
+              </v:rect>
+            </w:pict>
+          </mc:Fallback>
+        </mc:AlternateContent>
+      </w:r>
+      <w:r>
+        <w:rPr>
+          <w:rFonts w:ascii="Arial" w:hAnsi="Arial"/>
+          <w:b w:val="false"/>
+          <w:bCs w:val="false"/>
+        </w:rPr>
+        <w:t>function add(c, d){</w:t>
+      </w:r>
+    </w:p>
+    <w:p>
+      <w:pPr>
+        <w:pStyle w:val="Normal"/>
+        <w:numPr>
+          <w:ilvl w:val="0"/>
+          <w:numId w:val="0"/>
+        </w:numPr>
+        <w:bidi w:val="0"/>
+        <w:spacing w:lineRule="auto" w:line="360" w:before="114" w:after="114"/>
+        <w:ind w:left="1080" w:hanging="0"/>
+        <w:jc w:val="left"/>
+        <w:rPr>
+          <w:rFonts w:ascii="Arial" w:hAnsi="Arial"/>
+          <w:b w:val="false"/>
+          <w:b w:val="false"/>
+          <w:bCs w:val="false"/>
+        </w:rPr>
+      </w:pPr>
+      <w:r>
+        <w:rPr>
+          <w:rFonts w:ascii="Arial" w:hAnsi="Arial"/>
+          <w:b w:val="false"/>
+          <w:bCs w:val="false"/>
+        </w:rPr>
+        <w:t xml:space="preserve">  </w:t>
+      </w:r>
+      <w:r>
+        <w:rPr>
+          <w:rFonts w:ascii="Arial" w:hAnsi="Arial"/>
+          <w:b w:val="false"/>
+          <w:bCs w:val="false"/>
+        </w:rPr>
+        <w:t>return this.a + this.b + c + d;</w:t>
+      </w:r>
+    </w:p>
+    <w:p>
+      <w:pPr>
+        <w:pStyle w:val="Normal"/>
+        <w:numPr>
+          <w:ilvl w:val="0"/>
+          <w:numId w:val="0"/>
+        </w:numPr>
+        <w:bidi w:val="0"/>
+        <w:spacing w:lineRule="auto" w:line="360" w:before="114" w:after="114"/>
+        <w:ind w:left="1080" w:hanging="0"/>
+        <w:jc w:val="left"/>
+        <w:rPr>
+          <w:rFonts w:ascii="Arial" w:hAnsi="Arial"/>
+          <w:b w:val="false"/>
+          <w:b w:val="false"/>
+          <w:bCs w:val="false"/>
+        </w:rPr>
+      </w:pPr>
+      <w:r>
+        <w:rPr>
+          <w:rFonts w:ascii="Arial" w:hAnsi="Arial"/>
+          <w:b w:val="false"/>
+          <w:bCs w:val="false"/>
+        </w:rPr>
+        <w:t>}</w:t>
+      </w:r>
+    </w:p>
+    <w:p>
+      <w:pPr>
+        <w:pStyle w:val="Normal"/>
+        <w:numPr>
+          <w:ilvl w:val="0"/>
+          <w:numId w:val="0"/>
+        </w:numPr>
+        <w:bidi w:val="0"/>
+        <w:spacing w:lineRule="auto" w:line="360" w:before="114" w:after="114"/>
+        <w:ind w:left="1080" w:hanging="0"/>
+        <w:jc w:val="left"/>
+        <w:rPr>
+          <w:rFonts w:ascii="Arial" w:hAnsi="Arial"/>
+          <w:b w:val="false"/>
+          <w:b w:val="false"/>
+          <w:bCs w:val="false"/>
+        </w:rPr>
+      </w:pPr>
+      <w:r>
+        <w:rPr>
+          <w:rFonts w:ascii="Arial" w:hAnsi="Arial"/>
+          <w:b w:val="false"/>
+          <w:bCs w:val="false"/>
+        </w:rPr>
+        <w:t>var o = {a:1, b:3};</w:t>
+      </w:r>
+    </w:p>
+    <w:p>
+      <w:pPr>
+        <w:pStyle w:val="Normal"/>
+        <w:numPr>
+          <w:ilvl w:val="0"/>
+          <w:numId w:val="0"/>
+        </w:numPr>
+        <w:bidi w:val="0"/>
+        <w:spacing w:lineRule="auto" w:line="360" w:before="114" w:after="114"/>
+        <w:ind w:left="1080" w:hanging="0"/>
+        <w:jc w:val="left"/>
+        <w:rPr>
+          <w:rFonts w:ascii="Arial" w:hAnsi="Arial"/>
+          <w:b w:val="false"/>
+          <w:b w:val="false"/>
+          <w:bCs w:val="false"/>
+        </w:rPr>
+      </w:pPr>
+      <w:r>
+        <w:rPr>
+          <w:rFonts w:ascii="Arial" w:hAnsi="Arial"/>
+          <w:b w:val="false"/>
+          <w:bCs w:val="false"/>
+        </w:rPr>
+        <w:t>add.call(o, 5, 7); // 1 + 3 + 5 + 7 = 16</w:t>
+      </w:r>
+    </w:p>
+    <w:p>
+      <w:pPr>
+        <w:pStyle w:val="Normal"/>
+        <w:numPr>
+          <w:ilvl w:val="0"/>
+          <w:numId w:val="0"/>
+        </w:numPr>
+        <w:bidi w:val="0"/>
+        <w:spacing w:lineRule="auto" w:line="360" w:before="114" w:after="114"/>
+        <w:ind w:left="1080" w:hanging="0"/>
+        <w:jc w:val="left"/>
+        <w:rPr>
+          <w:rFonts w:ascii="Arial" w:hAnsi="Arial"/>
+          <w:b w:val="false"/>
+          <w:b w:val="false"/>
+          <w:bCs w:val="false"/>
+        </w:rPr>
+      </w:pPr>
+      <w:r>
+        <w:rPr>
+          <w:rFonts w:ascii="Arial" w:hAnsi="Arial"/>
+          <w:b w:val="false"/>
+          <w:bCs w:val="false"/>
+        </w:rPr>
+        <w:t>add.apply(o, [10, 20]); // 1 + 3 + 10 + 20 = 34</w:t>
+      </w:r>
       <w:r>
         <w:br w:type="page"/>
       </w:r>
     </w:p>
     <w:p>
       <w:pPr>
+        <w:pStyle w:val="Normal"/>
+        <w:numPr>
+          <w:ilvl w:val="1"/>
+          <w:numId w:val="5"/>
+        </w:numPr>
+        <w:bidi w:val="0"/>
+        <w:spacing w:lineRule="auto" w:line="360" w:before="114" w:after="114"/>
+        <w:jc w:val="left"/>
+        <w:rPr/>
+      </w:pPr>
+      <w:r>
+        <w:rPr>
+          <w:rFonts w:ascii="Arial" w:hAnsi="Arial"/>
+          <w:b/>
+          <w:bCs/>
+        </w:rPr>
+        <w:t>Funciones enlazadas:</w:t>
+      </w:r>
+      <w:r>
+        <w:rPr>
+          <w:rStyle w:val="Textooriginal"/>
+          <w:rFonts w:ascii="Arial" w:hAnsi="Arial"/>
+          <w:b w:val="false"/>
+          <w:i w:val="false"/>
+          <w:caps w:val="false"/>
+          <w:smallCaps w:val="false"/>
+          <w:color w:val="1B1B1B"/>
+          <w:spacing w:val="0"/>
+        </w:rPr>
+        <w:t>f.bind(someObject)</w:t>
+      </w:r>
+      <w:r>
+        <w:rPr>
+          <w:rFonts w:ascii="Arial" w:hAnsi="Arial"/>
+          <w:caps w:val="false"/>
+          <w:smallCaps w:val="false"/>
+          <w:color w:val="1B1B1B"/>
+          <w:spacing w:val="0"/>
+        </w:rPr>
+        <w:t> </w:t>
+      </w:r>
+      <w:r>
+        <w:rPr>
+          <w:rFonts w:ascii="Arial" w:hAnsi="Arial"/>
+          <w:b w:val="false"/>
+          <w:i w:val="false"/>
+          <w:caps w:val="false"/>
+          <w:smallCaps w:val="false"/>
+          <w:color w:val="1B1B1B"/>
+          <w:spacing w:val="0"/>
+          <w:sz w:val="24"/>
+        </w:rPr>
+        <w:t>crea una nueva función con el mismo cuerpo y alcance de </w:t>
+      </w:r>
+      <w:r>
+        <w:rPr>
+          <w:rStyle w:val="Textooriginal"/>
+          <w:rFonts w:ascii="Arial" w:hAnsi="Arial"/>
+          <w:b w:val="false"/>
+          <w:i w:val="false"/>
+          <w:caps w:val="false"/>
+          <w:smallCaps w:val="false"/>
+          <w:color w:val="1B1B1B"/>
+          <w:spacing w:val="0"/>
+        </w:rPr>
+        <w:t>f</w:t>
+      </w:r>
+      <w:r>
+        <w:rPr>
+          <w:rFonts w:ascii="Arial" w:hAnsi="Arial"/>
+          <w:b w:val="false"/>
+          <w:i w:val="false"/>
+          <w:caps w:val="false"/>
+          <w:smallCaps w:val="false"/>
+          <w:color w:val="1B1B1B"/>
+          <w:spacing w:val="0"/>
+          <w:sz w:val="24"/>
+        </w:rPr>
+        <w:t>, pero donde </w:t>
+      </w:r>
+      <w:r>
+        <w:rPr>
+          <w:rStyle w:val="Textooriginal"/>
+          <w:rFonts w:ascii="Arial" w:hAnsi="Arial"/>
+          <w:b w:val="false"/>
+          <w:i w:val="false"/>
+          <w:caps w:val="false"/>
+          <w:smallCaps w:val="false"/>
+          <w:color w:val="1B1B1B"/>
+          <w:spacing w:val="0"/>
+        </w:rPr>
+        <w:t>this</w:t>
+      </w:r>
+      <w:r>
+        <w:rPr>
+          <w:rFonts w:ascii="Arial" w:hAnsi="Arial"/>
+          <w:caps w:val="false"/>
+          <w:smallCaps w:val="false"/>
+          <w:color w:val="1B1B1B"/>
+          <w:spacing w:val="0"/>
+        </w:rPr>
+        <w:t> </w:t>
+      </w:r>
+      <w:r>
+        <w:rPr>
+          <w:rFonts w:ascii="Arial" w:hAnsi="Arial"/>
+          <w:b w:val="false"/>
+          <w:i w:val="false"/>
+          <w:caps w:val="false"/>
+          <w:smallCaps w:val="false"/>
+          <w:color w:val="1B1B1B"/>
+          <w:spacing w:val="0"/>
+          <w:sz w:val="24"/>
+        </w:rPr>
+        <w:t>se produce en la función original, en la nueva función esto esta permanentemente ligado al primer argumento de </w:t>
+      </w:r>
+      <w:r>
+        <w:rPr>
+          <w:rStyle w:val="Textooriginal"/>
+          <w:rFonts w:ascii="Arial" w:hAnsi="Arial"/>
+          <w:b w:val="false"/>
+          <w:i w:val="false"/>
+          <w:caps w:val="false"/>
+          <w:smallCaps w:val="false"/>
+          <w:color w:val="1B1B1B"/>
+          <w:spacing w:val="0"/>
+        </w:rPr>
+        <w:t>bind</w:t>
+      </w:r>
+      <w:r>
+        <w:rPr>
+          <w:rFonts w:ascii="Arial" w:hAnsi="Arial"/>
+          <w:b w:val="false"/>
+          <w:i w:val="false"/>
+          <w:caps w:val="false"/>
+          <w:smallCaps w:val="false"/>
+          <w:color w:val="1B1B1B"/>
+          <w:spacing w:val="0"/>
+          <w:sz w:val="24"/>
+        </w:rPr>
+        <w:t>, independientemente de cómo la función está siendo utilizada.</w:t>
+      </w:r>
+      <w:r>
+        <w:rPr>
+          <w:rFonts w:ascii="Arial" w:hAnsi="Arial"/>
+        </w:rPr>
+        <w:t xml:space="preserve"> </w:t>
+      </w:r>
+    </w:p>
+    <w:p>
+      <w:pPr>
+        <w:pStyle w:val="Normal"/>
+        <w:numPr>
+          <w:ilvl w:val="0"/>
+          <w:numId w:val="0"/>
+        </w:numPr>
+        <w:bidi w:val="0"/>
+        <w:spacing w:lineRule="auto" w:line="360" w:before="114" w:after="114"/>
+        <w:ind w:left="1080" w:hanging="0"/>
+        <w:jc w:val="left"/>
+        <w:rPr>
+          <w:rFonts w:ascii="Arial" w:hAnsi="Arial"/>
+        </w:rPr>
+      </w:pPr>
+      <w:r>
+        <mc:AlternateContent>
+          <mc:Choice Requires="wps">
+            <w:drawing>
+              <wp:anchor behindDoc="0" distT="0" distB="0" distL="0" distR="0" simplePos="0" locked="0" layoutInCell="0" allowOverlap="1" relativeHeight="11">
+                <wp:simplePos x="0" y="0"/>
+                <wp:positionH relativeFrom="column">
+                  <wp:posOffset>480060</wp:posOffset>
+                </wp:positionH>
+                <wp:positionV relativeFrom="paragraph">
+                  <wp:posOffset>22225</wp:posOffset>
+                </wp:positionV>
+                <wp:extent cx="3133725" cy="2574290"/>
+                <wp:effectExtent l="1270" t="635" r="0" b="635"/>
+                <wp:wrapNone/>
+                <wp:docPr id="6" name="Forma 8"/>
+                <a:graphic xmlns:a="http://schemas.openxmlformats.org/drawingml/2006/main">
+                  <a:graphicData uri="http://schemas.microsoft.com/office/word/2010/wordprocessingShape">
+                    <wps:wsp>
+                      <wps:cNvSpPr/>
+                      <wps:spPr>
+                        <a:xfrm>
+                          <a:off x="0" y="0"/>
+                          <a:ext cx="3133800" cy="2574360"/>
+                        </a:xfrm>
+                        <a:prstGeom prst="rect">
+                          <a:avLst/>
+                        </a:prstGeom>
+                        <a:noFill/>
+                        <a:ln w="0">
+                          <a:solidFill>
+                            <a:srgbClr val="3465a4"/>
+                          </a:solidFill>
+                        </a:ln>
+                      </wps:spPr>
+                      <wps:style>
+                        <a:lnRef idx="0"/>
+                        <a:fillRef idx="0"/>
+                        <a:effectRef idx="0"/>
+                        <a:fontRef idx="minor"/>
+                      </wps:style>
+                      <wps:bodyPr/>
+                    </wps:wsp>
+                  </a:graphicData>
+                </a:graphic>
+              </wp:anchor>
+            </w:drawing>
+          </mc:Choice>
+          <mc:Fallback>
+            <w:pict>
+              <v:rect id="shape_0" ID="Forma 8" stroked="t" o:allowincell="f" style="position:absolute;margin-left:37.8pt;margin-top:1.75pt;width:246.7pt;height:202.65pt;mso-wrap-style:none;v-text-anchor:middle">
+                <v:fill o:detectmouseclick="t" on="false"/>
+                <v:stroke color="#3465a4" joinstyle="round" endcap="flat"/>
+                <w10:wrap type="none"/>
+              </v:rect>
+            </w:pict>
+          </mc:Fallback>
+        </mc:AlternateContent>
+      </w:r>
+      <w:r>
+        <w:rPr>
+          <w:rFonts w:ascii="Arial" w:hAnsi="Arial"/>
+        </w:rPr>
+        <w:t>function f(){</w:t>
+      </w:r>
+    </w:p>
+    <w:p>
+      <w:pPr>
+        <w:pStyle w:val="Normal"/>
+        <w:numPr>
+          <w:ilvl w:val="0"/>
+          <w:numId w:val="0"/>
+        </w:numPr>
+        <w:bidi w:val="0"/>
+        <w:spacing w:lineRule="auto" w:line="360" w:before="114" w:after="114"/>
+        <w:ind w:left="1440" w:hanging="0"/>
+        <w:jc w:val="left"/>
+        <w:rPr>
+          <w:rFonts w:ascii="Arial" w:hAnsi="Arial"/>
+        </w:rPr>
+      </w:pPr>
+      <w:r>
+        <w:rPr>
+          <w:rFonts w:ascii="Arial" w:hAnsi="Arial"/>
+        </w:rPr>
+        <w:t>return this.a;</w:t>
+      </w:r>
+    </w:p>
+    <w:p>
+      <w:pPr>
+        <w:pStyle w:val="Normal"/>
+        <w:numPr>
+          <w:ilvl w:val="0"/>
+          <w:numId w:val="0"/>
+        </w:numPr>
+        <w:bidi w:val="0"/>
+        <w:spacing w:lineRule="auto" w:line="360" w:before="114" w:after="114"/>
+        <w:ind w:left="1080" w:hanging="0"/>
+        <w:jc w:val="left"/>
+        <w:rPr>
+          <w:rFonts w:ascii="Arial" w:hAnsi="Arial"/>
+        </w:rPr>
+      </w:pPr>
+      <w:r>
+        <w:rPr>
+          <w:rFonts w:ascii="Arial" w:hAnsi="Arial"/>
+        </w:rPr>
+        <w:t>}</w:t>
+      </w:r>
+    </w:p>
+    <w:p>
+      <w:pPr>
+        <w:pStyle w:val="Normal"/>
+        <w:numPr>
+          <w:ilvl w:val="0"/>
+          <w:numId w:val="0"/>
+        </w:numPr>
+        <w:bidi w:val="0"/>
+        <w:spacing w:lineRule="auto" w:line="360" w:before="114" w:after="114"/>
+        <w:ind w:left="1080" w:hanging="0"/>
+        <w:jc w:val="left"/>
+        <w:rPr>
+          <w:rFonts w:ascii="Arial" w:hAnsi="Arial"/>
+        </w:rPr>
+      </w:pPr>
+      <w:r>
+        <w:rPr>
+          <w:rFonts w:ascii="Arial" w:hAnsi="Arial"/>
+        </w:rPr>
+        <w:t>var g = f.bind({a:"azerty"});</w:t>
+      </w:r>
+    </w:p>
+    <w:p>
+      <w:pPr>
+        <w:pStyle w:val="Normal"/>
+        <w:numPr>
+          <w:ilvl w:val="0"/>
+          <w:numId w:val="0"/>
+        </w:numPr>
+        <w:bidi w:val="0"/>
+        <w:spacing w:lineRule="auto" w:line="360" w:before="114" w:after="114"/>
+        <w:ind w:left="1080" w:hanging="0"/>
+        <w:jc w:val="left"/>
+        <w:rPr>
+          <w:rFonts w:ascii="Arial" w:hAnsi="Arial"/>
+        </w:rPr>
+      </w:pPr>
+      <w:r>
+        <w:rPr>
+          <w:rFonts w:ascii="Arial" w:hAnsi="Arial"/>
+        </w:rPr>
+        <w:t>console.log(g()); // azerty</w:t>
+      </w:r>
+    </w:p>
+    <w:p>
+      <w:pPr>
+        <w:pStyle w:val="Normal"/>
+        <w:numPr>
+          <w:ilvl w:val="1"/>
+          <w:numId w:val="5"/>
+        </w:numPr>
+        <w:bidi w:val="0"/>
+        <w:spacing w:lineRule="auto" w:line="360" w:before="114" w:after="114"/>
+        <w:jc w:val="left"/>
+        <w:rPr>
+          <w:rFonts w:ascii="Arial" w:hAnsi="Arial"/>
+        </w:rPr>
+      </w:pPr>
+      <w:r>
+        <w:rPr>
+          <w:rFonts w:ascii="Arial" w:hAnsi="Arial"/>
+        </w:rPr>
+      </w:r>
+    </w:p>
+    <w:p>
+      <w:pPr>
+        <w:pStyle w:val="Normal"/>
+        <w:numPr>
+          <w:ilvl w:val="0"/>
+          <w:numId w:val="0"/>
+        </w:numPr>
+        <w:bidi w:val="0"/>
+        <w:spacing w:lineRule="auto" w:line="360" w:before="114" w:after="114"/>
+        <w:ind w:left="1080" w:hanging="0"/>
+        <w:jc w:val="left"/>
+        <w:rPr>
+          <w:rFonts w:ascii="Arial" w:hAnsi="Arial"/>
+        </w:rPr>
+      </w:pPr>
+      <w:r>
+        <w:rPr>
+          <w:rFonts w:ascii="Arial" w:hAnsi="Arial"/>
+        </w:rPr>
+        <w:t>var o = {a:37, f:f, g:g};</w:t>
+      </w:r>
+    </w:p>
+    <w:p>
+      <w:pPr>
+        <w:pStyle w:val="Normal"/>
+        <w:numPr>
+          <w:ilvl w:val="0"/>
+          <w:numId w:val="0"/>
+        </w:numPr>
+        <w:bidi w:val="0"/>
+        <w:spacing w:lineRule="auto" w:line="360" w:before="114" w:after="114"/>
+        <w:ind w:left="1080" w:hanging="0"/>
+        <w:jc w:val="left"/>
+        <w:rPr>
+          <w:rFonts w:ascii="Arial" w:hAnsi="Arial"/>
+        </w:rPr>
+      </w:pPr>
+      <w:r>
+        <w:rPr>
+          <w:rFonts w:ascii="Arial" w:hAnsi="Arial"/>
+        </w:rPr>
+        <w:t>console.log(o.f(), o.g()); // 37, azerty</w:t>
+      </w:r>
+    </w:p>
+    <w:p>
+      <w:pPr>
+        <w:pStyle w:val="Normal"/>
+        <w:numPr>
+          <w:ilvl w:val="1"/>
+          <w:numId w:val="5"/>
+        </w:numPr>
+        <w:bidi w:val="0"/>
+        <w:spacing w:lineRule="auto" w:line="360" w:before="171" w:after="171"/>
+        <w:jc w:val="left"/>
+        <w:rPr>
+          <w:rFonts w:ascii="Arial" w:hAnsi="Arial"/>
+          <w:b/>
+          <w:b/>
+          <w:bCs/>
+        </w:rPr>
+      </w:pPr>
+      <w:r>
+        <w:rPr>
+          <w:rFonts w:ascii="Arial" w:hAnsi="Arial"/>
+          <w:b/>
+          <w:bCs/>
+        </w:rPr>
+        <w:t>C</w:t>
+      </w:r>
+      <w:r>
+        <w:rPr>
+          <w:rFonts w:ascii="Arial" w:hAnsi="Arial"/>
+          <w:b/>
+          <w:bCs/>
+        </w:rPr>
+        <w:t>ontrolador de eventos DOM:</w:t>
+      </w:r>
+      <w:r>
+        <w:rPr>
+          <w:rFonts w:ascii="Arial" w:hAnsi="Arial"/>
+          <w:b w:val="false"/>
+          <w:bCs w:val="false"/>
+        </w:rPr>
+        <w:t>Cuando una función es usada como un controlador de eventos, su this es cambiado desde el elemento del evento disparado.</w:t>
+      </w:r>
+    </w:p>
+    <w:p>
+      <w:pPr>
+        <w:pStyle w:val="Normal"/>
+        <w:numPr>
+          <w:ilvl w:val="0"/>
+          <w:numId w:val="0"/>
+        </w:numPr>
+        <w:bidi w:val="0"/>
+        <w:spacing w:lineRule="auto" w:line="360" w:before="57" w:after="57"/>
+        <w:ind w:left="1080" w:hanging="0"/>
+        <w:jc w:val="left"/>
+        <w:rPr>
+          <w:rFonts w:ascii="Arial" w:hAnsi="Arial"/>
+          <w:b/>
+          <w:b/>
+          <w:bCs/>
+        </w:rPr>
+      </w:pPr>
+      <w:r>
+        <mc:AlternateContent>
+          <mc:Choice Requires="wps">
+            <w:drawing>
+              <wp:anchor behindDoc="0" distT="0" distB="0" distL="0" distR="0" simplePos="0" locked="0" layoutInCell="0" allowOverlap="1" relativeHeight="12">
+                <wp:simplePos x="0" y="0"/>
+                <wp:positionH relativeFrom="column">
+                  <wp:posOffset>480060</wp:posOffset>
+                </wp:positionH>
+                <wp:positionV relativeFrom="paragraph">
+                  <wp:posOffset>-38735</wp:posOffset>
+                </wp:positionV>
+                <wp:extent cx="5010150" cy="3234055"/>
+                <wp:effectExtent l="635" t="1270" r="635" b="0"/>
+                <wp:wrapNone/>
+                <wp:docPr id="7" name="Forma 9"/>
+                <a:graphic xmlns:a="http://schemas.openxmlformats.org/drawingml/2006/main">
+                  <a:graphicData uri="http://schemas.microsoft.com/office/word/2010/wordprocessingShape">
+                    <wps:wsp>
+                      <wps:cNvSpPr/>
+                      <wps:spPr>
+                        <a:xfrm>
+                          <a:off x="0" y="0"/>
+                          <a:ext cx="5010120" cy="3233880"/>
+                        </a:xfrm>
+                        <a:prstGeom prst="rect">
+                          <a:avLst/>
+                        </a:prstGeom>
+                        <a:noFill/>
+                        <a:ln w="0">
+                          <a:solidFill>
+                            <a:srgbClr val="3465a4"/>
+                          </a:solidFill>
+                        </a:ln>
+                      </wps:spPr>
+                      <wps:style>
+                        <a:lnRef idx="0"/>
+                        <a:fillRef idx="0"/>
+                        <a:effectRef idx="0"/>
+                        <a:fontRef idx="minor"/>
+                      </wps:style>
+                      <wps:bodyPr/>
+                    </wps:wsp>
+                  </a:graphicData>
+                </a:graphic>
+              </wp:anchor>
+            </w:drawing>
+          </mc:Choice>
+          <mc:Fallback>
+            <w:pict>
+              <v:rect id="shape_0" ID="Forma 9" stroked="t" o:allowincell="f" style="position:absolute;margin-left:37.8pt;margin-top:-3.05pt;width:394.45pt;height:254.6pt;mso-wrap-style:none;v-text-anchor:middle">
+                <v:fill o:detectmouseclick="t" on="false"/>
+                <v:stroke color="#3465a4" joinstyle="round" endcap="flat"/>
+                <w10:wrap type="none"/>
+              </v:rect>
+            </w:pict>
+          </mc:Fallback>
+        </mc:AlternateContent>
+      </w:r>
+      <w:r>
+        <w:rPr>
+          <w:rFonts w:ascii="Arial" w:hAnsi="Arial"/>
+          <w:b w:val="false"/>
+          <w:bCs w:val="false"/>
+        </w:rPr>
+        <w:t>function bluify(e){</w:t>
+      </w:r>
+    </w:p>
+    <w:p>
+      <w:pPr>
+        <w:pStyle w:val="Normal"/>
+        <w:numPr>
+          <w:ilvl w:val="0"/>
+          <w:numId w:val="0"/>
+        </w:numPr>
+        <w:bidi w:val="0"/>
+        <w:spacing w:lineRule="auto" w:line="360" w:before="57" w:after="57"/>
+        <w:ind w:left="1080" w:hanging="0"/>
+        <w:jc w:val="left"/>
+        <w:rPr>
+          <w:rFonts w:ascii="Arial" w:hAnsi="Arial"/>
+          <w:b/>
+          <w:b/>
+          <w:bCs/>
+        </w:rPr>
+      </w:pPr>
+      <w:r>
+        <w:rPr>
+          <w:rFonts w:ascii="Arial" w:hAnsi="Arial"/>
+          <w:b w:val="false"/>
+          <w:bCs w:val="false"/>
+        </w:rPr>
+        <w:t xml:space="preserve">  </w:t>
+      </w:r>
+      <w:r>
+        <w:rPr>
+          <w:rFonts w:ascii="Arial" w:hAnsi="Arial"/>
+          <w:b w:val="false"/>
+          <w:bCs w:val="false"/>
+        </w:rPr>
+        <w:t>console.log(this === e.currentTarget); // Siempre true</w:t>
+      </w:r>
+    </w:p>
+    <w:p>
+      <w:pPr>
+        <w:pStyle w:val="Normal"/>
+        <w:numPr>
+          <w:ilvl w:val="0"/>
+          <w:numId w:val="0"/>
+        </w:numPr>
+        <w:bidi w:val="0"/>
+        <w:spacing w:lineRule="auto" w:line="360" w:before="57" w:after="57"/>
+        <w:ind w:left="1080" w:hanging="0"/>
+        <w:jc w:val="left"/>
+        <w:rPr>
+          <w:rFonts w:ascii="Arial" w:hAnsi="Arial"/>
+          <w:b/>
+          <w:b/>
+          <w:bCs/>
+        </w:rPr>
+      </w:pPr>
+      <w:r>
+        <w:rPr>
+          <w:rFonts w:ascii="Arial" w:hAnsi="Arial"/>
+          <w:b w:val="false"/>
+          <w:bCs w:val="false"/>
+        </w:rPr>
+        <w:t xml:space="preserve">  </w:t>
+      </w:r>
+      <w:r>
+        <w:rPr>
+          <w:rFonts w:ascii="Arial" w:hAnsi="Arial"/>
+          <w:b w:val="false"/>
+          <w:bCs w:val="false"/>
+        </w:rPr>
+        <w:t xml:space="preserve">console.log(this === e.target);        </w:t>
+      </w:r>
+    </w:p>
+    <w:p>
+      <w:pPr>
+        <w:pStyle w:val="Normal"/>
+        <w:numPr>
+          <w:ilvl w:val="0"/>
+          <w:numId w:val="0"/>
+        </w:numPr>
+        <w:bidi w:val="0"/>
+        <w:spacing w:lineRule="auto" w:line="360" w:before="57" w:after="57"/>
+        <w:ind w:left="1080" w:hanging="0"/>
+        <w:jc w:val="left"/>
+        <w:rPr>
+          <w:rFonts w:ascii="Arial" w:hAnsi="Arial"/>
+          <w:b/>
+          <w:b/>
+          <w:bCs/>
+        </w:rPr>
+      </w:pPr>
+      <w:r>
+        <w:rPr>
+          <w:rFonts w:ascii="Arial" w:hAnsi="Arial"/>
+          <w:b w:val="false"/>
+          <w:bCs w:val="false"/>
+        </w:rPr>
+        <w:t xml:space="preserve">  </w:t>
+      </w:r>
+      <w:r>
+        <w:rPr>
+          <w:rFonts w:ascii="Arial" w:hAnsi="Arial"/>
+          <w:b w:val="false"/>
+          <w:bCs w:val="false"/>
+        </w:rPr>
+        <w:t>this.style.backgroundColor = '#A5D9F3';</w:t>
+      </w:r>
+    </w:p>
+    <w:p>
+      <w:pPr>
+        <w:pStyle w:val="Normal"/>
+        <w:numPr>
+          <w:ilvl w:val="0"/>
+          <w:numId w:val="0"/>
+        </w:numPr>
+        <w:bidi w:val="0"/>
+        <w:spacing w:lineRule="auto" w:line="360" w:before="57" w:after="57"/>
+        <w:ind w:left="1080" w:hanging="0"/>
+        <w:jc w:val="left"/>
+        <w:rPr>
+          <w:rFonts w:ascii="Arial" w:hAnsi="Arial"/>
+          <w:b/>
+          <w:b/>
+          <w:bCs/>
+        </w:rPr>
+      </w:pPr>
+      <w:r>
+        <w:rPr>
+          <w:rFonts w:ascii="Arial" w:hAnsi="Arial"/>
+          <w:b w:val="false"/>
+          <w:bCs w:val="false"/>
+        </w:rPr>
+        <w:t>}</w:t>
+      </w:r>
+    </w:p>
+    <w:p>
+      <w:pPr>
+        <w:pStyle w:val="Normal"/>
+        <w:numPr>
+          <w:ilvl w:val="0"/>
+          <w:numId w:val="0"/>
+        </w:numPr>
+        <w:bidi w:val="0"/>
+        <w:spacing w:lineRule="auto" w:line="360" w:before="57" w:after="57"/>
+        <w:ind w:left="1080" w:hanging="0"/>
+        <w:jc w:val="left"/>
+        <w:rPr>
+          <w:rFonts w:ascii="Arial" w:hAnsi="Arial"/>
+          <w:b/>
+          <w:b/>
+          <w:bCs/>
+        </w:rPr>
+      </w:pPr>
+      <w:r>
+        <w:rPr>
+          <w:rFonts w:ascii="Arial" w:hAnsi="Arial"/>
+          <w:b w:val="false"/>
+          <w:bCs w:val="false"/>
+        </w:rPr>
+        <w:t>// Consigue una lista de cada elemento en un documento</w:t>
+      </w:r>
+    </w:p>
+    <w:p>
+      <w:pPr>
+        <w:pStyle w:val="Normal"/>
+        <w:numPr>
+          <w:ilvl w:val="0"/>
+          <w:numId w:val="0"/>
+        </w:numPr>
+        <w:bidi w:val="0"/>
+        <w:spacing w:lineRule="auto" w:line="360" w:before="57" w:after="57"/>
+        <w:ind w:left="1080" w:hanging="0"/>
+        <w:jc w:val="left"/>
+        <w:rPr>
+          <w:rFonts w:ascii="Arial" w:hAnsi="Arial"/>
+          <w:b/>
+          <w:b/>
+          <w:bCs/>
+        </w:rPr>
+      </w:pPr>
+      <w:r>
+        <w:rPr>
+          <w:rFonts w:ascii="Arial" w:hAnsi="Arial"/>
+          <w:b w:val="false"/>
+          <w:bCs w:val="false"/>
+        </w:rPr>
+        <w:t>var elements = document.getElementsByTagName('*');</w:t>
+      </w:r>
+    </w:p>
+    <w:p>
+      <w:pPr>
+        <w:pStyle w:val="Normal"/>
+        <w:numPr>
+          <w:ilvl w:val="1"/>
+          <w:numId w:val="5"/>
+        </w:numPr>
+        <w:bidi w:val="0"/>
+        <w:spacing w:lineRule="auto" w:line="360" w:before="57" w:after="57"/>
+        <w:jc w:val="left"/>
+        <w:rPr>
+          <w:rFonts w:ascii="Arial" w:hAnsi="Arial"/>
+          <w:b/>
+          <w:b/>
+          <w:bCs/>
+        </w:rPr>
+      </w:pPr>
+      <w:r>
+        <w:rPr>
+          <w:rFonts w:ascii="Arial" w:hAnsi="Arial"/>
+          <w:b/>
+          <w:bCs/>
+        </w:rPr>
+      </w:r>
+    </w:p>
+    <w:p>
+      <w:pPr>
+        <w:pStyle w:val="Normal"/>
+        <w:numPr>
+          <w:ilvl w:val="0"/>
+          <w:numId w:val="0"/>
+        </w:numPr>
+        <w:bidi w:val="0"/>
+        <w:spacing w:lineRule="auto" w:line="360" w:before="57" w:after="57"/>
+        <w:ind w:left="1080" w:hanging="0"/>
+        <w:jc w:val="left"/>
+        <w:rPr>
+          <w:rFonts w:ascii="Arial" w:hAnsi="Arial"/>
+          <w:b/>
+          <w:b/>
+          <w:bCs/>
+        </w:rPr>
+      </w:pPr>
+      <w:r>
+        <w:rPr>
+          <w:rFonts w:ascii="Arial" w:hAnsi="Arial"/>
+          <w:b w:val="false"/>
+          <w:bCs w:val="false"/>
+        </w:rPr>
+        <w:t>for(var i=0 ; i&lt;elements.length ; i++){</w:t>
+      </w:r>
+    </w:p>
+    <w:p>
+      <w:pPr>
+        <w:pStyle w:val="Normal"/>
+        <w:numPr>
+          <w:ilvl w:val="0"/>
+          <w:numId w:val="0"/>
+        </w:numPr>
+        <w:bidi w:val="0"/>
+        <w:spacing w:lineRule="auto" w:line="360" w:before="57" w:after="57"/>
+        <w:ind w:left="1080" w:hanging="0"/>
+        <w:jc w:val="left"/>
+        <w:rPr>
+          <w:rFonts w:ascii="Arial" w:hAnsi="Arial"/>
+          <w:b/>
+          <w:b/>
+          <w:bCs/>
+        </w:rPr>
+      </w:pPr>
+      <w:r>
+        <w:rPr>
+          <w:rFonts w:ascii="Arial" w:hAnsi="Arial"/>
+          <w:b w:val="false"/>
+          <w:bCs w:val="false"/>
+        </w:rPr>
+        <w:t xml:space="preserve">  </w:t>
+      </w:r>
+      <w:r>
+        <w:rPr>
+          <w:rFonts w:ascii="Arial" w:hAnsi="Arial"/>
+          <w:b w:val="false"/>
+          <w:bCs w:val="false"/>
+        </w:rPr>
+        <w:t>elements[i].addEventListener('click', bluify, false);</w:t>
+      </w:r>
+    </w:p>
+    <w:p>
+      <w:pPr>
+        <w:pStyle w:val="Normal"/>
+        <w:numPr>
+          <w:ilvl w:val="0"/>
+          <w:numId w:val="0"/>
+        </w:numPr>
+        <w:bidi w:val="0"/>
+        <w:spacing w:lineRule="auto" w:line="360" w:before="57" w:after="57"/>
+        <w:ind w:left="1080" w:hanging="0"/>
+        <w:jc w:val="left"/>
+        <w:rPr>
+          <w:rFonts w:ascii="Arial" w:hAnsi="Arial"/>
+          <w:b/>
+          <w:b/>
+          <w:bCs/>
+        </w:rPr>
+      </w:pPr>
+      <w:r>
+        <w:rPr>
+          <w:rFonts w:ascii="Arial" w:hAnsi="Arial"/>
+          <w:b w:val="false"/>
+          <w:bCs w:val="false"/>
+        </w:rPr>
+        <w:t>}</w:t>
+      </w:r>
+    </w:p>
+    <w:p>
+      <w:pPr>
+        <w:pStyle w:val="Normal"/>
+        <w:bidi w:val="0"/>
+        <w:spacing w:lineRule="auto" w:line="360" w:before="57" w:after="57"/>
+        <w:jc w:val="left"/>
+        <w:rPr>
+          <w:rFonts w:ascii="Arial" w:hAnsi="Arial"/>
+          <w:b w:val="false"/>
+          <w:b w:val="false"/>
+          <w:bCs w:val="false"/>
+        </w:rPr>
+      </w:pPr>
+      <w:r>
+        <w:rPr>
+          <w:rFonts w:ascii="Arial" w:hAnsi="Arial"/>
+          <w:b w:val="false"/>
+          <w:bCs w:val="false"/>
+        </w:rPr>
+        <w:t>Extraído de:https://developer.mozilla.org/es/docs/Web/JavaScript/Reference/Operators/this</w:t>
+      </w:r>
+      <w:r>
+        <w:br w:type="page"/>
+      </w:r>
+    </w:p>
+    <w:p>
+      <w:pPr>
         <w:pStyle w:val="Cuerpodetexto"/>
         <w:numPr>
           <w:ilvl w:val="0"/>
           <w:numId w:val="2"/>
         </w:numPr>
         <w:bidi w:val="0"/>
+        <w:spacing w:lineRule="auto" w:line="360"/>
         <w:jc w:val="left"/>
         <w:rPr>
           <w:rFonts w:ascii="Arial" w:hAnsi="Arial"/>
@@ -668,7 +2708,7 @@
           <w:tab w:val="clear" w:pos="709"/>
           <w:tab w:val="left" w:pos="0" w:leader="none"/>
         </w:tabs>
-        <w:spacing w:before="0" w:after="0"/>
+        <w:spacing w:lineRule="auto" w:line="360" w:before="0" w:after="0"/>
         <w:ind w:left="709" w:hanging="283"/>
         <w:rPr/>
       </w:pPr>
@@ -709,7 +2749,7 @@
           <w:tab w:val="clear" w:pos="709"/>
           <w:tab w:val="left" w:pos="0" w:leader="none"/>
         </w:tabs>
-        <w:spacing w:before="0" w:after="0"/>
+        <w:spacing w:lineRule="auto" w:line="360" w:before="0" w:after="0"/>
         <w:ind w:left="709" w:hanging="283"/>
         <w:rPr/>
       </w:pPr>
@@ -767,7 +2807,7 @@
           <w:tab w:val="clear" w:pos="709"/>
           <w:tab w:val="left" w:pos="0" w:leader="none"/>
         </w:tabs>
-        <w:spacing w:before="0" w:after="0"/>
+        <w:spacing w:lineRule="auto" w:line="360" w:before="0" w:after="0"/>
         <w:ind w:left="709" w:hanging="283"/>
         <w:rPr/>
       </w:pPr>
@@ -808,6 +2848,7 @@
           <w:tab w:val="clear" w:pos="709"/>
           <w:tab w:val="left" w:pos="0" w:leader="none"/>
         </w:tabs>
+        <w:spacing w:lineRule="auto" w:line="360"/>
         <w:ind w:left="709" w:hanging="283"/>
         <w:rPr/>
       </w:pPr>
@@ -840,6 +2881,7 @@
     <w:p>
       <w:pPr>
         <w:pStyle w:val="Cuerpodetexto"/>
+        <w:spacing w:lineRule="auto" w:line="360"/>
         <w:rPr/>
       </w:pPr>
       <w:r>
@@ -905,6 +2947,7 @@
     <w:p>
       <w:pPr>
         <w:pStyle w:val="Cuerpodetexto"/>
+        <w:spacing w:lineRule="auto" w:line="360"/>
         <w:rPr>
           <w:rFonts w:ascii="Arial" w:hAnsi="Arial"/>
           <w:sz w:val="22"/>
@@ -929,7 +2972,7 @@
             <wp:extent cx="4972050" cy="3590925"/>
             <wp:effectExtent l="0" t="0" r="0" b="0"/>
             <wp:wrapSquare wrapText="largest"/>
-            <wp:docPr id="2" name="Imagen5" descr=""/>
+            <wp:docPr id="8" name="Imagen5" descr=""/>
             <wp:cNvGraphicFramePr>
               <a:graphicFrameLocks xmlns:a="http://schemas.openxmlformats.org/drawingml/2006/main" noChangeAspect="1"/>
             </wp:cNvGraphicFramePr>
@@ -937,7 +2980,7 @@
               <a:graphicData uri="http://schemas.openxmlformats.org/drawingml/2006/picture">
                 <pic:pic xmlns:pic="http://schemas.openxmlformats.org/drawingml/2006/picture">
                   <pic:nvPicPr>
-                    <pic:cNvPr id="2" name="Imagen5" descr=""/>
+                    <pic:cNvPr id="8" name="Imagen5" descr=""/>
                     <pic:cNvPicPr>
                       <a:picLocks noChangeAspect="1" noChangeArrowheads="1"/>
                     </pic:cNvPicPr>
@@ -969,29 +3012,13 @@
     </w:p>
     <w:p>
       <w:pPr>
-        <w:pStyle w:val="Cuerpodetexto"/>
-        <w:rPr>
-          <w:rFonts w:ascii="Arial" w:hAnsi="Arial"/>
-          <w:sz w:val="22"/>
-          <w:szCs w:val="22"/>
-        </w:rPr>
-      </w:pPr>
-      <w:r>
-        <w:rPr>
-          <w:rFonts w:ascii="Arial" w:hAnsi="Arial"/>
-          <w:sz w:val="22"/>
-          <w:szCs w:val="22"/>
-        </w:rPr>
-      </w:r>
-    </w:p>
-    <w:p>
-      <w:pPr>
         <w:pStyle w:val="Normal"/>
         <w:numPr>
           <w:ilvl w:val="0"/>
           <w:numId w:val="2"/>
         </w:numPr>
         <w:bidi w:val="0"/>
+        <w:spacing w:lineRule="auto" w:line="360"/>
         <w:jc w:val="left"/>
         <w:rPr/>
       </w:pPr>
@@ -1093,6 +3120,7 @@
       <w:pPr>
         <w:pStyle w:val="Normal"/>
         <w:bidi w:val="0"/>
+        <w:spacing w:lineRule="auto" w:line="360"/>
         <w:jc w:val="left"/>
         <w:rPr>
           <w:rFonts w:ascii="Arial" w:hAnsi="Arial"/>
@@ -1118,7 +3146,7 @@
             <wp:extent cx="6315075" cy="2962275"/>
             <wp:effectExtent l="0" t="0" r="0" b="0"/>
             <wp:wrapSquare wrapText="largest"/>
-            <wp:docPr id="3" name="Imagen4" descr=""/>
+            <wp:docPr id="9" name="Imagen4" descr=""/>
             <wp:cNvGraphicFramePr>
               <a:graphicFrameLocks xmlns:a="http://schemas.openxmlformats.org/drawingml/2006/main" noChangeAspect="1"/>
             </wp:cNvGraphicFramePr>
@@ -1126,7 +3154,7 @@
               <a:graphicData uri="http://schemas.openxmlformats.org/drawingml/2006/picture">
                 <pic:pic xmlns:pic="http://schemas.openxmlformats.org/drawingml/2006/picture">
                   <pic:nvPicPr>
-                    <pic:cNvPr id="3" name="Imagen4" descr=""/>
+                    <pic:cNvPr id="9" name="Imagen4" descr=""/>
                     <pic:cNvPicPr>
                       <a:picLocks noChangeAspect="1" noChangeArrowheads="1"/>
                     </pic:cNvPicPr>
@@ -1160,6 +3188,7 @@
       <w:pPr>
         <w:pStyle w:val="Normal"/>
         <w:bidi w:val="0"/>
+        <w:spacing w:lineRule="auto" w:line="360"/>
         <w:jc w:val="left"/>
         <w:rPr>
           <w:rFonts w:ascii="Arial" w:hAnsi="Arial"/>
@@ -1183,6 +3212,7 @@
           <w:numId w:val="2"/>
         </w:numPr>
         <w:bidi w:val="0"/>
+        <w:spacing w:lineRule="auto" w:line="360"/>
         <w:jc w:val="left"/>
         <w:rPr/>
       </w:pPr>
@@ -1220,6 +3250,7 @@
           <w:numId w:val="0"/>
         </w:numPr>
         <w:bidi w:val="0"/>
+        <w:spacing w:lineRule="auto" w:line="360"/>
         <w:ind w:left="720" w:hanging="0"/>
         <w:jc w:val="left"/>
         <w:rPr>
@@ -1246,7 +3277,7 @@
             <wp:extent cx="5124450" cy="2352675"/>
             <wp:effectExtent l="0" t="0" r="0" b="0"/>
             <wp:wrapSquare wrapText="largest"/>
-            <wp:docPr id="4" name="Imagen3" descr=""/>
+            <wp:docPr id="10" name="Imagen3" descr=""/>
             <wp:cNvGraphicFramePr>
               <a:graphicFrameLocks xmlns:a="http://schemas.openxmlformats.org/drawingml/2006/main" noChangeAspect="1"/>
             </wp:cNvGraphicFramePr>
@@ -1254,7 +3285,7 @@
               <a:graphicData uri="http://schemas.openxmlformats.org/drawingml/2006/picture">
                 <pic:pic xmlns:pic="http://schemas.openxmlformats.org/drawingml/2006/picture">
                   <pic:nvPicPr>
-                    <pic:cNvPr id="4" name="Imagen3" descr=""/>
+                    <pic:cNvPr id="10" name="Imagen3" descr=""/>
                     <pic:cNvPicPr>
                       <a:picLocks noChangeAspect="1" noChangeArrowheads="1"/>
                     </pic:cNvPicPr>
@@ -1292,6 +3323,7 @@
           <w:numId w:val="2"/>
         </w:numPr>
         <w:bidi w:val="0"/>
+        <w:spacing w:lineRule="auto" w:line="360"/>
         <w:jc w:val="left"/>
         <w:rPr>
           <w:rFonts w:ascii="Arial" w:hAnsi="Arial"/>
@@ -1319,6 +3351,7 @@
           <w:tab w:val="clear" w:pos="709"/>
           <w:tab w:val="left" w:pos="0" w:leader="none"/>
         </w:tabs>
+        <w:spacing w:lineRule="auto" w:line="360"/>
         <w:ind w:left="709" w:hanging="283"/>
         <w:rPr/>
       </w:pPr>
@@ -1410,6 +3443,7 @@
           <w:tab w:val="clear" w:pos="709"/>
           <w:tab w:val="left" w:pos="0" w:leader="none"/>
         </w:tabs>
+        <w:spacing w:lineRule="auto" w:line="360"/>
         <w:ind w:left="709" w:hanging="283"/>
         <w:rPr/>
       </w:pPr>
@@ -1484,6 +3518,7 @@
           <w:tab w:val="clear" w:pos="709"/>
           <w:tab w:val="left" w:pos="0" w:leader="none"/>
         </w:tabs>
+        <w:spacing w:lineRule="auto" w:line="360"/>
         <w:ind w:left="709" w:hanging="283"/>
         <w:rPr/>
       </w:pPr>
@@ -1530,6 +3565,7 @@
           <w:numId w:val="0"/>
         </w:numPr>
         <w:bidi w:val="0"/>
+        <w:spacing w:lineRule="auto" w:line="360"/>
         <w:ind w:left="720" w:hanging="0"/>
         <w:jc w:val="left"/>
         <w:rPr>
@@ -1556,7 +3592,7 @@
             <wp:extent cx="4893945" cy="4586605"/>
             <wp:effectExtent l="0" t="0" r="0" b="0"/>
             <wp:wrapSquare wrapText="largest"/>
-            <wp:docPr id="5" name="Imagen2" descr=""/>
+            <wp:docPr id="11" name="Imagen2" descr=""/>
             <wp:cNvGraphicFramePr>
               <a:graphicFrameLocks xmlns:a="http://schemas.openxmlformats.org/drawingml/2006/main" noChangeAspect="1"/>
             </wp:cNvGraphicFramePr>
@@ -1564,7 +3600,7 @@
               <a:graphicData uri="http://schemas.openxmlformats.org/drawingml/2006/picture">
                 <pic:pic xmlns:pic="http://schemas.openxmlformats.org/drawingml/2006/picture">
                   <pic:nvPicPr>
-                    <pic:cNvPr id="5" name="Imagen2" descr=""/>
+                    <pic:cNvPr id="11" name="Imagen2" descr=""/>
                     <pic:cNvPicPr>
                       <a:picLocks noChangeAspect="1" noChangeArrowheads="1"/>
                     </pic:cNvPicPr>
@@ -1636,6 +3672,7 @@
     </w:lvl>
     <w:lvl w:ilvl="2">
       <w:start w:val="1"/>
+      <w:pStyle w:val="Ttulo3"/>
       <w:numFmt w:val="none"/>
       <w:suff w:val="nothing"/>
       <w:lvlText w:val=""/>
@@ -2116,6 +4153,143 @@
       </w:pPr>
       <w:rPr>
         <w:rFonts w:ascii="Symbol" w:hAnsi="Symbol" w:cs="Symbol" w:hint="default"/>
+      </w:rPr>
+    </w:lvl>
+  </w:abstractNum>
+  <w:abstractNum w:abstractNumId="5">
+    <w:lvl w:ilvl="0">
+      <w:start w:val="1"/>
+      <w:numFmt w:val="bullet"/>
+      <w:lvlText w:val=""/>
+      <w:lvlJc w:val="left"/>
+      <w:pPr>
+        <w:tabs>
+          <w:tab w:val="num" w:pos="720"/>
+        </w:tabs>
+        <w:ind w:left="720" w:hanging="360"/>
+      </w:pPr>
+      <w:rPr>
+        <w:rFonts w:ascii="Symbol" w:hAnsi="Symbol" w:cs="Symbol" w:hint="default"/>
+      </w:rPr>
+    </w:lvl>
+    <w:lvl w:ilvl="1">
+      <w:start w:val="1"/>
+      <w:numFmt w:val="bullet"/>
+      <w:lvlText w:val="◦"/>
+      <w:lvlJc w:val="left"/>
+      <w:pPr>
+        <w:tabs>
+          <w:tab w:val="num" w:pos="1080"/>
+        </w:tabs>
+        <w:ind w:left="1080" w:hanging="360"/>
+      </w:pPr>
+      <w:rPr>
+        <w:rFonts w:ascii="OpenSymbol" w:hAnsi="OpenSymbol" w:cs="OpenSymbol" w:hint="default"/>
+      </w:rPr>
+    </w:lvl>
+    <w:lvl w:ilvl="2">
+      <w:start w:val="1"/>
+      <w:numFmt w:val="bullet"/>
+      <w:lvlText w:val="▪"/>
+      <w:lvlJc w:val="left"/>
+      <w:pPr>
+        <w:tabs>
+          <w:tab w:val="num" w:pos="1440"/>
+        </w:tabs>
+        <w:ind w:left="1440" w:hanging="360"/>
+      </w:pPr>
+      <w:rPr>
+        <w:rFonts w:ascii="OpenSymbol" w:hAnsi="OpenSymbol" w:cs="OpenSymbol" w:hint="default"/>
+      </w:rPr>
+    </w:lvl>
+    <w:lvl w:ilvl="3">
+      <w:start w:val="1"/>
+      <w:numFmt w:val="bullet"/>
+      <w:lvlText w:val=""/>
+      <w:lvlJc w:val="left"/>
+      <w:pPr>
+        <w:tabs>
+          <w:tab w:val="num" w:pos="1800"/>
+        </w:tabs>
+        <w:ind w:left="1800" w:hanging="360"/>
+      </w:pPr>
+      <w:rPr>
+        <w:rFonts w:ascii="Symbol" w:hAnsi="Symbol" w:cs="Symbol" w:hint="default"/>
+      </w:rPr>
+    </w:lvl>
+    <w:lvl w:ilvl="4">
+      <w:start w:val="1"/>
+      <w:numFmt w:val="bullet"/>
+      <w:lvlText w:val="◦"/>
+      <w:lvlJc w:val="left"/>
+      <w:pPr>
+        <w:tabs>
+          <w:tab w:val="num" w:pos="2160"/>
+        </w:tabs>
+        <w:ind w:left="2160" w:hanging="360"/>
+      </w:pPr>
+      <w:rPr>
+        <w:rFonts w:ascii="OpenSymbol" w:hAnsi="OpenSymbol" w:cs="OpenSymbol" w:hint="default"/>
+      </w:rPr>
+    </w:lvl>
+    <w:lvl w:ilvl="5">
+      <w:start w:val="1"/>
+      <w:numFmt w:val="bullet"/>
+      <w:lvlText w:val="▪"/>
+      <w:lvlJc w:val="left"/>
+      <w:pPr>
+        <w:tabs>
+          <w:tab w:val="num" w:pos="2520"/>
+        </w:tabs>
+        <w:ind w:left="2520" w:hanging="360"/>
+      </w:pPr>
+      <w:rPr>
+        <w:rFonts w:ascii="OpenSymbol" w:hAnsi="OpenSymbol" w:cs="OpenSymbol" w:hint="default"/>
+      </w:rPr>
+    </w:lvl>
+    <w:lvl w:ilvl="6">
+      <w:start w:val="1"/>
+      <w:numFmt w:val="bullet"/>
+      <w:lvlText w:val=""/>
+      <w:lvlJc w:val="left"/>
+      <w:pPr>
+        <w:tabs>
+          <w:tab w:val="num" w:pos="2880"/>
+        </w:tabs>
+        <w:ind w:left="2880" w:hanging="360"/>
+      </w:pPr>
+      <w:rPr>
+        <w:rFonts w:ascii="Symbol" w:hAnsi="Symbol" w:cs="Symbol" w:hint="default"/>
+      </w:rPr>
+    </w:lvl>
+    <w:lvl w:ilvl="7">
+      <w:start w:val="1"/>
+      <w:numFmt w:val="bullet"/>
+      <w:lvlText w:val="◦"/>
+      <w:lvlJc w:val="left"/>
+      <w:pPr>
+        <w:tabs>
+          <w:tab w:val="num" w:pos="3240"/>
+        </w:tabs>
+        <w:ind w:left="3240" w:hanging="360"/>
+      </w:pPr>
+      <w:rPr>
+        <w:rFonts w:ascii="OpenSymbol" w:hAnsi="OpenSymbol" w:cs="OpenSymbol" w:hint="default"/>
+      </w:rPr>
+    </w:lvl>
+    <w:lvl w:ilvl="8">
+      <w:start w:val="1"/>
+      <w:numFmt w:val="bullet"/>
+      <w:lvlText w:val="▪"/>
+      <w:lvlJc w:val="left"/>
+      <w:pPr>
+        <w:tabs>
+          <w:tab w:val="num" w:pos="3600"/>
+        </w:tabs>
+        <w:ind w:left="3600" w:hanging="360"/>
+      </w:pPr>
+      <w:rPr>
+        <w:rFonts w:ascii="OpenSymbol" w:hAnsi="OpenSymbol" w:cs="OpenSymbol" w:hint="default"/>
       </w:rPr>
     </w:lvl>
   </w:abstractNum>
@@ -2130,6 +4304,9 @@
   </w:num>
   <w:num w:numId="4">
     <w:abstractNumId w:val="4"/>
+  </w:num>
+  <w:num w:numId="5">
+    <w:abstractNumId w:val="5"/>
   </w:num>
 </w:numbering>
 </file>
@@ -2169,6 +4346,23 @@
       <w:sz w:val="24"/>
       <w:szCs w:val="24"/>
       <w:lang w:val="es-CR" w:eastAsia="zh-CN" w:bidi="hi-IN"/>
+    </w:rPr>
+  </w:style>
+  <w:style w:type="paragraph" w:styleId="Ttulo3">
+    <w:name w:val="Heading 3"/>
+    <w:basedOn w:val="Ttulo"/>
+    <w:next w:val="Cuerpodetexto"/>
+    <w:qFormat/>
+    <w:pPr>
+      <w:spacing w:before="140" w:after="120"/>
+      <w:outlineLvl w:val="2"/>
+    </w:pPr>
+    <w:rPr>
+      <w:rFonts w:ascii="Liberation Serif" w:hAnsi="Liberation Serif" w:eastAsia="NSimSun" w:cs="Arial"/>
+      <w:b/>
+      <w:bCs/>
+      <w:sz w:val="28"/>
+      <w:szCs w:val="28"/>
     </w:rPr>
   </w:style>
   <w:style w:type="character" w:styleId="Smbolosdenumeracin">
@@ -2204,6 +4398,13 @@
     <w:rPr>
       <w:i/>
       <w:iCs/>
+    </w:rPr>
+  </w:style>
+  <w:style w:type="character" w:styleId="EnlacedeInternet">
+    <w:name w:val="Hyperlink"/>
+    <w:rPr>
+      <w:color w:val="000080"/>
+      <w:u w:val="single"/>
     </w:rPr>
   </w:style>
   <w:style w:type="paragraph" w:styleId="Ttulo">
@@ -2264,5 +4465,18 @@
       <w:rFonts w:cs="Arial"/>
     </w:rPr>
   </w:style>
+  <w:style w:type="paragraph" w:styleId="Textopreformateado">
+    <w:name w:val="Texto preformateado"/>
+    <w:basedOn w:val="Normal"/>
+    <w:qFormat/>
+    <w:pPr>
+      <w:spacing w:before="0" w:after="0"/>
+    </w:pPr>
+    <w:rPr>
+      <w:rFonts w:ascii="Liberation Mono" w:hAnsi="Liberation Mono" w:eastAsia="NSimSun" w:cs="Liberation Mono"/>
+      <w:sz w:val="20"/>
+      <w:szCs w:val="20"/>
+    </w:rPr>
+  </w:style>
 </w:styles>
 </file>
</xml_diff>

<commit_message>
Se agrega link de repo
</commit_message>
<xml_diff>
--- a/Actividad #2.docx
+++ b/Actividad #2.docx
@@ -692,6 +692,7 @@
         <w:rPr>
           <w:rFonts w:ascii="Arial" w:hAnsi="Arial"/>
           <w:b w:val="false"/>
+          <w:bCs/>
           <w:i w:val="false"/>
           <w:caps w:val="false"/>
           <w:smallCaps w:val="false"/>
@@ -700,7 +701,7 @@
           <w:sz w:val="24"/>
           <w:szCs w:val="24"/>
         </w:rPr>
-        <w:t> </w:t>
+        <w:t>t</w:t>
       </w:r>
       <w:r>
         <w:rPr>
@@ -714,11 +715,14 @@
           <w:sz w:val="24"/>
           <w:szCs w:val="24"/>
         </w:rPr>
-        <w:t>this</w:t>
-      </w:r>
-      <w:r>
-        <w:rPr>
-          <w:rFonts w:ascii="Arial" w:hAnsi="Arial"/>
+        <w:t>his</w:t>
+      </w:r>
+      <w:r>
+        <w:rPr>
+          <w:rStyle w:val="Textooriginal"/>
+          <w:rFonts w:ascii="Arial" w:hAnsi="Arial"/>
+          <w:b w:val="false"/>
+          <w:i w:val="false"/>
           <w:caps w:val="false"/>
           <w:smallCaps w:val="false"/>
           <w:color w:val="1B1B1B"/>
@@ -726,7 +730,7 @@
           <w:sz w:val="24"/>
           <w:szCs w:val="24"/>
         </w:rPr>
-        <w:t> </w:t>
+        <w:t xml:space="preserve"> </w:t>
       </w:r>
       <w:r>
         <w:rPr>
@@ -1912,19 +1916,7 @@
           <w:sz w:val="24"/>
           <w:szCs w:val="24"/>
         </w:rPr>
-        <w:t>f.bind(someObject)</w:t>
-      </w:r>
-      <w:r>
-        <w:rPr>
-          <w:rFonts w:ascii="Arial" w:hAnsi="Arial"/>
-          <w:caps w:val="false"/>
-          <w:smallCaps w:val="false"/>
-          <w:color w:val="1B1B1B"/>
-          <w:spacing w:val="0"/>
-          <w:sz w:val="24"/>
-          <w:szCs w:val="24"/>
-        </w:rPr>
-        <w:t> </w:t>
+        <w:t xml:space="preserve">f.bind(someObject) </w:t>
       </w:r>
       <w:r>
         <w:rPr>
@@ -1938,7 +1930,7 @@
           <w:sz w:val="24"/>
           <w:szCs w:val="24"/>
         </w:rPr>
-        <w:t>crea una nueva función con el mismo cuerpo y alcance de </w:t>
+        <w:t>crea una nueva función con el mismo cuerpo y alcance de</w:t>
       </w:r>
       <w:r>
         <w:rPr>
@@ -1953,10 +1945,11 @@
           <w:sz w:val="24"/>
           <w:szCs w:val="24"/>
         </w:rPr>
-        <w:t>f</w:t>
-      </w:r>
-      <w:r>
-        <w:rPr>
+        <w:t xml:space="preserve"> </w:t>
+      </w:r>
+      <w:r>
+        <w:rPr>
+          <w:rStyle w:val="Textooriginal"/>
           <w:rFonts w:ascii="Arial" w:hAnsi="Arial"/>
           <w:b w:val="false"/>
           <w:i w:val="false"/>
@@ -1967,11 +1960,10 @@
           <w:sz w:val="24"/>
           <w:szCs w:val="24"/>
         </w:rPr>
-        <w:t>, pero donde </w:t>
-      </w:r>
-      <w:r>
-        <w:rPr>
-          <w:rStyle w:val="Textooriginal"/>
+        <w:t>f</w:t>
+      </w:r>
+      <w:r>
+        <w:rPr>
           <w:rFonts w:ascii="Arial" w:hAnsi="Arial"/>
           <w:b w:val="false"/>
           <w:i w:val="false"/>
@@ -1982,22 +1974,11 @@
           <w:sz w:val="24"/>
           <w:szCs w:val="24"/>
         </w:rPr>
-        <w:t>this</w:t>
-      </w:r>
-      <w:r>
-        <w:rPr>
-          <w:rFonts w:ascii="Arial" w:hAnsi="Arial"/>
-          <w:caps w:val="false"/>
-          <w:smallCaps w:val="false"/>
-          <w:color w:val="1B1B1B"/>
-          <w:spacing w:val="0"/>
-          <w:sz w:val="24"/>
-          <w:szCs w:val="24"/>
-        </w:rPr>
-        <w:t> </w:t>
-      </w:r>
-      <w:r>
-        <w:rPr>
+        <w:t xml:space="preserve">, pero donde </w:t>
+      </w:r>
+      <w:r>
+        <w:rPr>
+          <w:rStyle w:val="Textooriginal"/>
           <w:rFonts w:ascii="Arial" w:hAnsi="Arial"/>
           <w:b w:val="false"/>
           <w:i w:val="false"/>
@@ -2008,7 +1989,21 @@
           <w:sz w:val="24"/>
           <w:szCs w:val="24"/>
         </w:rPr>
-        <w:t>se produce en la función original, en la nueva función esto esta permanentemente ligado al primer argumento de </w:t>
+        <w:t xml:space="preserve">this </w:t>
+      </w:r>
+      <w:r>
+        <w:rPr>
+          <w:rFonts w:ascii="Arial" w:hAnsi="Arial"/>
+          <w:b w:val="false"/>
+          <w:i w:val="false"/>
+          <w:caps w:val="false"/>
+          <w:smallCaps w:val="false"/>
+          <w:color w:val="1B1B1B"/>
+          <w:spacing w:val="0"/>
+          <w:sz w:val="24"/>
+          <w:szCs w:val="24"/>
+        </w:rPr>
+        <w:t xml:space="preserve">se produce en la función original, en la nueva función esto esta permanentemente ligado al primer argumento de </w:t>
       </w:r>
       <w:r>
         <w:rPr>
@@ -2236,11 +2231,12 @@
       <w:pPr>
         <w:pStyle w:val="Normal"/>
         <w:numPr>
-          <w:ilvl w:val="1"/>
-          <w:numId w:val="4"/>
+          <w:ilvl w:val="0"/>
+          <w:numId w:val="0"/>
         </w:numPr>
         <w:bidi w:val="0"/>
         <w:spacing w:lineRule="auto" w:line="360" w:before="114" w:after="114"/>
+        <w:ind w:left="1080" w:hanging="0"/>
         <w:jc w:val="left"/>
         <w:rPr>
           <w:rFonts w:ascii="Arial" w:hAnsi="Arial"/>
@@ -2624,29 +2620,20 @@
       <w:pPr>
         <w:pStyle w:val="Normal"/>
         <w:numPr>
-          <w:ilvl w:val="1"/>
-          <w:numId w:val="4"/>
+          <w:ilvl w:val="0"/>
+          <w:numId w:val="0"/>
         </w:numPr>
         <w:bidi w:val="0"/>
         <w:spacing w:lineRule="auto" w:line="360" w:before="57" w:after="57"/>
-        <w:jc w:val="left"/>
-        <w:rPr>
-          <w:rFonts w:ascii="Arial" w:hAnsi="Arial"/>
-          <w:b/>
-          <w:b/>
-          <w:bCs/>
-          <w:sz w:val="24"/>
-          <w:szCs w:val="24"/>
-        </w:rPr>
-      </w:pPr>
-      <w:r>
-        <w:rPr>
-          <w:rFonts w:ascii="Arial" w:hAnsi="Arial"/>
-          <w:b/>
-          <w:bCs/>
-          <w:sz w:val="24"/>
-          <w:szCs w:val="24"/>
-        </w:rPr>
+        <w:ind w:left="1080" w:hanging="0"/>
+        <w:jc w:val="left"/>
+        <w:rPr>
+          <w:sz w:val="24"/>
+          <w:szCs w:val="24"/>
+        </w:rPr>
+      </w:pPr>
+      <w:r>
+        <w:rPr/>
       </w:r>
     </w:p>
     <w:p>
@@ -2968,7 +2955,7 @@
           <w:sz w:val="24"/>
           <w:szCs w:val="24"/>
         </w:rPr>
-        <w:t>Una manera de solucionar para que el codigo no se rompa y no deje de funcionar la aplicación es usando un try catch.</w:t>
+        <w:t>Una manera de solucionar para que el código no se rompa y no deje de funcionar la aplicación es usando un try catch.</w:t>
       </w:r>
     </w:p>
     <w:p>
@@ -3342,6 +3329,7 @@
         <w:suppressAutoHyphens w:val="true"/>
         <w:bidi w:val="0"/>
         <w:spacing w:lineRule="auto" w:line="360"/>
+        <w:ind w:left="0" w:hanging="0"/>
         <w:jc w:val="left"/>
         <w:rPr/>
       </w:pPr>
@@ -3405,15 +3393,20 @@
         <w:suppressAutoHyphens w:val="true"/>
         <w:bidi w:val="0"/>
         <w:spacing w:lineRule="auto" w:line="360"/>
-        <w:jc w:val="left"/>
-        <w:rPr>
-          <w:rFonts w:ascii="Arial" w:hAnsi="Arial"/>
-          <w:sz w:val="24"/>
-          <w:szCs w:val="24"/>
-        </w:rPr>
-      </w:pPr>
-      <w:r>
-        <w:rPr/>
+        <w:ind w:left="0" w:hanging="0"/>
+        <w:jc w:val="left"/>
+        <w:rPr>
+          <w:rFonts w:ascii="Arial" w:hAnsi="Arial"/>
+          <w:sz w:val="24"/>
+          <w:szCs w:val="24"/>
+        </w:rPr>
+      </w:pPr>
+      <w:r>
+        <w:rPr>
+          <w:rFonts w:ascii="Arial" w:hAnsi="Arial"/>
+          <w:sz w:val="24"/>
+          <w:szCs w:val="24"/>
+        </w:rPr>
       </w:r>
     </w:p>
     <w:p>
@@ -3427,15 +3420,20 @@
         <w:suppressAutoHyphens w:val="true"/>
         <w:bidi w:val="0"/>
         <w:spacing w:lineRule="auto" w:line="360"/>
-        <w:jc w:val="left"/>
-        <w:rPr>
-          <w:rFonts w:ascii="Arial" w:hAnsi="Arial"/>
-          <w:sz w:val="24"/>
-          <w:szCs w:val="24"/>
-        </w:rPr>
-      </w:pPr>
-      <w:r>
-        <w:rPr/>
+        <w:ind w:left="0" w:hanging="0"/>
+        <w:jc w:val="left"/>
+        <w:rPr>
+          <w:rFonts w:ascii="Arial" w:hAnsi="Arial"/>
+          <w:sz w:val="24"/>
+          <w:szCs w:val="24"/>
+        </w:rPr>
+      </w:pPr>
+      <w:r>
+        <w:rPr>
+          <w:rFonts w:ascii="Arial" w:hAnsi="Arial"/>
+          <w:sz w:val="24"/>
+          <w:szCs w:val="24"/>
+        </w:rPr>
       </w:r>
     </w:p>
     <w:p>
@@ -3449,15 +3447,20 @@
         <w:suppressAutoHyphens w:val="true"/>
         <w:bidi w:val="0"/>
         <w:spacing w:lineRule="auto" w:line="360"/>
-        <w:jc w:val="left"/>
-        <w:rPr>
-          <w:rFonts w:ascii="Arial" w:hAnsi="Arial"/>
-          <w:sz w:val="24"/>
-          <w:szCs w:val="24"/>
-        </w:rPr>
-      </w:pPr>
-      <w:r>
-        <w:rPr/>
+        <w:ind w:left="0" w:hanging="0"/>
+        <w:jc w:val="left"/>
+        <w:rPr>
+          <w:rFonts w:ascii="Arial" w:hAnsi="Arial"/>
+          <w:sz w:val="24"/>
+          <w:szCs w:val="24"/>
+        </w:rPr>
+      </w:pPr>
+      <w:r>
+        <w:rPr>
+          <w:rFonts w:ascii="Arial" w:hAnsi="Arial"/>
+          <w:sz w:val="24"/>
+          <w:szCs w:val="24"/>
+        </w:rPr>
       </w:r>
     </w:p>
     <w:p>
@@ -3471,15 +3474,20 @@
         <w:suppressAutoHyphens w:val="true"/>
         <w:bidi w:val="0"/>
         <w:spacing w:lineRule="auto" w:line="360"/>
-        <w:jc w:val="left"/>
-        <w:rPr>
-          <w:rFonts w:ascii="Arial" w:hAnsi="Arial"/>
-          <w:sz w:val="24"/>
-          <w:szCs w:val="24"/>
-        </w:rPr>
-      </w:pPr>
-      <w:r>
-        <w:rPr/>
+        <w:ind w:left="0" w:hanging="0"/>
+        <w:jc w:val="left"/>
+        <w:rPr>
+          <w:rFonts w:ascii="Arial" w:hAnsi="Arial"/>
+          <w:sz w:val="24"/>
+          <w:szCs w:val="24"/>
+        </w:rPr>
+      </w:pPr>
+      <w:r>
+        <w:rPr>
+          <w:rFonts w:ascii="Arial" w:hAnsi="Arial"/>
+          <w:sz w:val="24"/>
+          <w:szCs w:val="24"/>
+        </w:rPr>
       </w:r>
     </w:p>
     <w:p>
@@ -3493,15 +3501,20 @@
         <w:suppressAutoHyphens w:val="true"/>
         <w:bidi w:val="0"/>
         <w:spacing w:lineRule="auto" w:line="360"/>
-        <w:jc w:val="left"/>
-        <w:rPr>
-          <w:rFonts w:ascii="Arial" w:hAnsi="Arial"/>
-          <w:sz w:val="24"/>
-          <w:szCs w:val="24"/>
-        </w:rPr>
-      </w:pPr>
-      <w:r>
-        <w:rPr/>
+        <w:ind w:left="0" w:hanging="0"/>
+        <w:jc w:val="left"/>
+        <w:rPr>
+          <w:rFonts w:ascii="Arial" w:hAnsi="Arial"/>
+          <w:sz w:val="24"/>
+          <w:szCs w:val="24"/>
+        </w:rPr>
+      </w:pPr>
+      <w:r>
+        <w:rPr>
+          <w:rFonts w:ascii="Arial" w:hAnsi="Arial"/>
+          <w:sz w:val="24"/>
+          <w:szCs w:val="24"/>
+        </w:rPr>
       </w:r>
     </w:p>
     <w:p>
@@ -3515,15 +3528,20 @@
         <w:suppressAutoHyphens w:val="true"/>
         <w:bidi w:val="0"/>
         <w:spacing w:lineRule="auto" w:line="360"/>
-        <w:jc w:val="left"/>
-        <w:rPr>
-          <w:rFonts w:ascii="Arial" w:hAnsi="Arial"/>
-          <w:sz w:val="24"/>
-          <w:szCs w:val="24"/>
-        </w:rPr>
-      </w:pPr>
-      <w:r>
-        <w:rPr/>
+        <w:ind w:left="0" w:hanging="0"/>
+        <w:jc w:val="left"/>
+        <w:rPr>
+          <w:rFonts w:ascii="Arial" w:hAnsi="Arial"/>
+          <w:sz w:val="24"/>
+          <w:szCs w:val="24"/>
+        </w:rPr>
+      </w:pPr>
+      <w:r>
+        <w:rPr>
+          <w:rFonts w:ascii="Arial" w:hAnsi="Arial"/>
+          <w:sz w:val="24"/>
+          <w:szCs w:val="24"/>
+        </w:rPr>
       </w:r>
     </w:p>
     <w:p>
@@ -3537,15 +3555,20 @@
         <w:suppressAutoHyphens w:val="true"/>
         <w:bidi w:val="0"/>
         <w:spacing w:lineRule="auto" w:line="360"/>
-        <w:jc w:val="left"/>
-        <w:rPr>
-          <w:rFonts w:ascii="Arial" w:hAnsi="Arial"/>
-          <w:sz w:val="24"/>
-          <w:szCs w:val="24"/>
-        </w:rPr>
-      </w:pPr>
-      <w:r>
-        <w:rPr/>
+        <w:ind w:left="0" w:hanging="0"/>
+        <w:jc w:val="left"/>
+        <w:rPr>
+          <w:rFonts w:ascii="Arial" w:hAnsi="Arial"/>
+          <w:sz w:val="24"/>
+          <w:szCs w:val="24"/>
+        </w:rPr>
+      </w:pPr>
+      <w:r>
+        <w:rPr>
+          <w:rFonts w:ascii="Arial" w:hAnsi="Arial"/>
+          <w:sz w:val="24"/>
+          <w:szCs w:val="24"/>
+        </w:rPr>
       </w:r>
     </w:p>
     <w:p>
@@ -3559,15 +3582,20 @@
         <w:suppressAutoHyphens w:val="true"/>
         <w:bidi w:val="0"/>
         <w:spacing w:lineRule="auto" w:line="360"/>
-        <w:jc w:val="left"/>
-        <w:rPr>
-          <w:rFonts w:ascii="Arial" w:hAnsi="Arial"/>
-          <w:sz w:val="24"/>
-          <w:szCs w:val="24"/>
-        </w:rPr>
-      </w:pPr>
-      <w:r>
-        <w:rPr/>
+        <w:ind w:left="0" w:hanging="0"/>
+        <w:jc w:val="left"/>
+        <w:rPr>
+          <w:rFonts w:ascii="Arial" w:hAnsi="Arial"/>
+          <w:sz w:val="24"/>
+          <w:szCs w:val="24"/>
+        </w:rPr>
+      </w:pPr>
+      <w:r>
+        <w:rPr>
+          <w:rFonts w:ascii="Arial" w:hAnsi="Arial"/>
+          <w:sz w:val="24"/>
+          <w:szCs w:val="24"/>
+        </w:rPr>
       </w:r>
     </w:p>
     <w:p>
@@ -3581,15 +3609,20 @@
         <w:suppressAutoHyphens w:val="true"/>
         <w:bidi w:val="0"/>
         <w:spacing w:lineRule="auto" w:line="360"/>
-        <w:jc w:val="left"/>
-        <w:rPr>
-          <w:rFonts w:ascii="Arial" w:hAnsi="Arial"/>
-          <w:sz w:val="24"/>
-          <w:szCs w:val="24"/>
-        </w:rPr>
-      </w:pPr>
-      <w:r>
-        <w:rPr/>
+        <w:ind w:left="0" w:hanging="0"/>
+        <w:jc w:val="left"/>
+        <w:rPr>
+          <w:rFonts w:ascii="Arial" w:hAnsi="Arial"/>
+          <w:sz w:val="24"/>
+          <w:szCs w:val="24"/>
+        </w:rPr>
+      </w:pPr>
+      <w:r>
+        <w:rPr>
+          <w:rFonts w:ascii="Arial" w:hAnsi="Arial"/>
+          <w:sz w:val="24"/>
+          <w:szCs w:val="24"/>
+        </w:rPr>
       </w:r>
     </w:p>
     <w:p>
@@ -3603,15 +3636,20 @@
         <w:suppressAutoHyphens w:val="true"/>
         <w:bidi w:val="0"/>
         <w:spacing w:lineRule="auto" w:line="360"/>
-        <w:jc w:val="left"/>
-        <w:rPr>
-          <w:rFonts w:ascii="Arial" w:hAnsi="Arial"/>
-          <w:sz w:val="24"/>
-          <w:szCs w:val="24"/>
-        </w:rPr>
-      </w:pPr>
-      <w:r>
-        <w:rPr/>
+        <w:ind w:left="0" w:hanging="0"/>
+        <w:jc w:val="left"/>
+        <w:rPr>
+          <w:rFonts w:ascii="Arial" w:hAnsi="Arial"/>
+          <w:sz w:val="24"/>
+          <w:szCs w:val="24"/>
+        </w:rPr>
+      </w:pPr>
+      <w:r>
+        <w:rPr>
+          <w:rFonts w:ascii="Arial" w:hAnsi="Arial"/>
+          <w:sz w:val="24"/>
+          <w:szCs w:val="24"/>
+        </w:rPr>
       </w:r>
     </w:p>
     <w:p>
@@ -3625,15 +3663,20 @@
         <w:suppressAutoHyphens w:val="true"/>
         <w:bidi w:val="0"/>
         <w:spacing w:lineRule="auto" w:line="360"/>
-        <w:jc w:val="left"/>
-        <w:rPr>
-          <w:rFonts w:ascii="Arial" w:hAnsi="Arial"/>
-          <w:sz w:val="24"/>
-          <w:szCs w:val="24"/>
-        </w:rPr>
-      </w:pPr>
-      <w:r>
-        <w:rPr/>
+        <w:ind w:left="0" w:hanging="0"/>
+        <w:jc w:val="left"/>
+        <w:rPr>
+          <w:rFonts w:ascii="Arial" w:hAnsi="Arial"/>
+          <w:sz w:val="24"/>
+          <w:szCs w:val="24"/>
+        </w:rPr>
+      </w:pPr>
+      <w:r>
+        <w:rPr>
+          <w:rFonts w:ascii="Arial" w:hAnsi="Arial"/>
+          <w:sz w:val="24"/>
+          <w:szCs w:val="24"/>
+        </w:rPr>
       </w:r>
     </w:p>
     <w:p>
@@ -3647,15 +3690,20 @@
         <w:suppressAutoHyphens w:val="true"/>
         <w:bidi w:val="0"/>
         <w:spacing w:lineRule="auto" w:line="360"/>
-        <w:jc w:val="left"/>
-        <w:rPr>
-          <w:rFonts w:ascii="Arial" w:hAnsi="Arial"/>
-          <w:sz w:val="24"/>
-          <w:szCs w:val="24"/>
-        </w:rPr>
-      </w:pPr>
-      <w:r>
-        <w:rPr/>
+        <w:ind w:left="0" w:hanging="0"/>
+        <w:jc w:val="left"/>
+        <w:rPr>
+          <w:rFonts w:ascii="Arial" w:hAnsi="Arial"/>
+          <w:sz w:val="24"/>
+          <w:szCs w:val="24"/>
+        </w:rPr>
+      </w:pPr>
+      <w:r>
+        <w:rPr>
+          <w:rFonts w:ascii="Arial" w:hAnsi="Arial"/>
+          <w:sz w:val="24"/>
+          <w:szCs w:val="24"/>
+        </w:rPr>
       </w:r>
     </w:p>
     <w:p>
@@ -3669,15 +3717,20 @@
         <w:suppressAutoHyphens w:val="true"/>
         <w:bidi w:val="0"/>
         <w:spacing w:lineRule="auto" w:line="360"/>
-        <w:jc w:val="left"/>
-        <w:rPr>
-          <w:rFonts w:ascii="Arial" w:hAnsi="Arial"/>
-          <w:sz w:val="24"/>
-          <w:szCs w:val="24"/>
-        </w:rPr>
-      </w:pPr>
-      <w:r>
-        <w:rPr/>
+        <w:ind w:left="0" w:hanging="0"/>
+        <w:jc w:val="left"/>
+        <w:rPr>
+          <w:rFonts w:ascii="Arial" w:hAnsi="Arial"/>
+          <w:sz w:val="24"/>
+          <w:szCs w:val="24"/>
+        </w:rPr>
+      </w:pPr>
+      <w:r>
+        <w:rPr>
+          <w:rFonts w:ascii="Arial" w:hAnsi="Arial"/>
+          <w:sz w:val="24"/>
+          <w:szCs w:val="24"/>
+        </w:rPr>
       </w:r>
     </w:p>
     <w:p>
@@ -3691,15 +3744,20 @@
         <w:suppressAutoHyphens w:val="true"/>
         <w:bidi w:val="0"/>
         <w:spacing w:lineRule="auto" w:line="360"/>
-        <w:jc w:val="left"/>
-        <w:rPr>
-          <w:rFonts w:ascii="Arial" w:hAnsi="Arial"/>
-          <w:sz w:val="24"/>
-          <w:szCs w:val="24"/>
-        </w:rPr>
-      </w:pPr>
-      <w:r>
-        <w:rPr/>
+        <w:ind w:left="0" w:hanging="0"/>
+        <w:jc w:val="left"/>
+        <w:rPr>
+          <w:rFonts w:ascii="Arial" w:hAnsi="Arial"/>
+          <w:sz w:val="24"/>
+          <w:szCs w:val="24"/>
+        </w:rPr>
+      </w:pPr>
+      <w:r>
+        <w:rPr>
+          <w:rFonts w:ascii="Arial" w:hAnsi="Arial"/>
+          <w:sz w:val="24"/>
+          <w:szCs w:val="24"/>
+        </w:rPr>
       </w:r>
     </w:p>
     <w:p>
@@ -3713,15 +3771,20 @@
         <w:suppressAutoHyphens w:val="true"/>
         <w:bidi w:val="0"/>
         <w:spacing w:lineRule="auto" w:line="360"/>
-        <w:jc w:val="left"/>
-        <w:rPr>
-          <w:rFonts w:ascii="Arial" w:hAnsi="Arial"/>
-          <w:sz w:val="24"/>
-          <w:szCs w:val="24"/>
-        </w:rPr>
-      </w:pPr>
-      <w:r>
-        <w:rPr/>
+        <w:ind w:left="0" w:hanging="0"/>
+        <w:jc w:val="left"/>
+        <w:rPr>
+          <w:rFonts w:ascii="Arial" w:hAnsi="Arial"/>
+          <w:sz w:val="24"/>
+          <w:szCs w:val="24"/>
+        </w:rPr>
+      </w:pPr>
+      <w:r>
+        <w:rPr>
+          <w:rFonts w:ascii="Arial" w:hAnsi="Arial"/>
+          <w:sz w:val="24"/>
+          <w:szCs w:val="24"/>
+        </w:rPr>
       </w:r>
     </w:p>
     <w:p>
@@ -3735,15 +3798,20 @@
         <w:suppressAutoHyphens w:val="true"/>
         <w:bidi w:val="0"/>
         <w:spacing w:lineRule="auto" w:line="360"/>
-        <w:jc w:val="left"/>
-        <w:rPr>
-          <w:rFonts w:ascii="Arial" w:hAnsi="Arial"/>
-          <w:sz w:val="24"/>
-          <w:szCs w:val="24"/>
-        </w:rPr>
-      </w:pPr>
-      <w:r>
-        <w:rPr/>
+        <w:ind w:left="0" w:hanging="0"/>
+        <w:jc w:val="left"/>
+        <w:rPr>
+          <w:rFonts w:ascii="Arial" w:hAnsi="Arial"/>
+          <w:sz w:val="24"/>
+          <w:szCs w:val="24"/>
+        </w:rPr>
+      </w:pPr>
+      <w:r>
+        <w:rPr>
+          <w:rFonts w:ascii="Arial" w:hAnsi="Arial"/>
+          <w:sz w:val="24"/>
+          <w:szCs w:val="24"/>
+        </w:rPr>
       </w:r>
     </w:p>
     <w:p>
@@ -3757,15 +3825,20 @@
         <w:suppressAutoHyphens w:val="true"/>
         <w:bidi w:val="0"/>
         <w:spacing w:lineRule="auto" w:line="360"/>
-        <w:jc w:val="left"/>
-        <w:rPr>
-          <w:rFonts w:ascii="Arial" w:hAnsi="Arial"/>
-          <w:sz w:val="24"/>
-          <w:szCs w:val="24"/>
-        </w:rPr>
-      </w:pPr>
-      <w:r>
-        <w:rPr/>
+        <w:ind w:left="0" w:hanging="0"/>
+        <w:jc w:val="left"/>
+        <w:rPr>
+          <w:rFonts w:ascii="Arial" w:hAnsi="Arial"/>
+          <w:sz w:val="24"/>
+          <w:szCs w:val="24"/>
+        </w:rPr>
+      </w:pPr>
+      <w:r>
+        <w:rPr>
+          <w:rFonts w:ascii="Arial" w:hAnsi="Arial"/>
+          <w:sz w:val="24"/>
+          <w:szCs w:val="24"/>
+        </w:rPr>
       </w:r>
     </w:p>
     <w:p>
@@ -3779,15 +3852,20 @@
         <w:suppressAutoHyphens w:val="true"/>
         <w:bidi w:val="0"/>
         <w:spacing w:lineRule="auto" w:line="360"/>
-        <w:jc w:val="left"/>
-        <w:rPr>
-          <w:rFonts w:ascii="Arial" w:hAnsi="Arial"/>
-          <w:sz w:val="24"/>
-          <w:szCs w:val="24"/>
-        </w:rPr>
-      </w:pPr>
-      <w:r>
-        <w:rPr/>
+        <w:ind w:left="0" w:hanging="0"/>
+        <w:jc w:val="left"/>
+        <w:rPr>
+          <w:rFonts w:ascii="Arial" w:hAnsi="Arial"/>
+          <w:sz w:val="24"/>
+          <w:szCs w:val="24"/>
+        </w:rPr>
+      </w:pPr>
+      <w:r>
+        <w:rPr>
+          <w:rFonts w:ascii="Arial" w:hAnsi="Arial"/>
+          <w:sz w:val="24"/>
+          <w:szCs w:val="24"/>
+        </w:rPr>
       </w:r>
     </w:p>
     <w:p>
@@ -3801,15 +3879,20 @@
         <w:suppressAutoHyphens w:val="true"/>
         <w:bidi w:val="0"/>
         <w:spacing w:lineRule="auto" w:line="360"/>
-        <w:jc w:val="left"/>
-        <w:rPr>
-          <w:rFonts w:ascii="Arial" w:hAnsi="Arial"/>
-          <w:sz w:val="24"/>
-          <w:szCs w:val="24"/>
-        </w:rPr>
-      </w:pPr>
-      <w:r>
-        <w:rPr/>
+        <w:ind w:left="0" w:hanging="0"/>
+        <w:jc w:val="left"/>
+        <w:rPr>
+          <w:rFonts w:ascii="Arial" w:hAnsi="Arial"/>
+          <w:sz w:val="24"/>
+          <w:szCs w:val="24"/>
+        </w:rPr>
+      </w:pPr>
+      <w:r>
+        <w:rPr>
+          <w:rFonts w:ascii="Arial" w:hAnsi="Arial"/>
+          <w:sz w:val="24"/>
+          <w:szCs w:val="24"/>
+        </w:rPr>
       </w:r>
     </w:p>
     <w:p>
@@ -3823,15 +3906,20 @@
         <w:suppressAutoHyphens w:val="true"/>
         <w:bidi w:val="0"/>
         <w:spacing w:lineRule="auto" w:line="360"/>
-        <w:jc w:val="left"/>
-        <w:rPr>
-          <w:rFonts w:ascii="Arial" w:hAnsi="Arial"/>
-          <w:sz w:val="24"/>
-          <w:szCs w:val="24"/>
-        </w:rPr>
-      </w:pPr>
-      <w:r>
-        <w:rPr/>
+        <w:ind w:left="0" w:hanging="0"/>
+        <w:jc w:val="left"/>
+        <w:rPr>
+          <w:rFonts w:ascii="Arial" w:hAnsi="Arial"/>
+          <w:sz w:val="24"/>
+          <w:szCs w:val="24"/>
+        </w:rPr>
+      </w:pPr>
+      <w:r>
+        <w:rPr>
+          <w:rFonts w:ascii="Arial" w:hAnsi="Arial"/>
+          <w:sz w:val="24"/>
+          <w:szCs w:val="24"/>
+        </w:rPr>
       </w:r>
     </w:p>
     <w:p>
@@ -3845,15 +3933,20 @@
         <w:suppressAutoHyphens w:val="true"/>
         <w:bidi w:val="0"/>
         <w:spacing w:lineRule="auto" w:line="360"/>
-        <w:jc w:val="left"/>
-        <w:rPr>
-          <w:rFonts w:ascii="Arial" w:hAnsi="Arial"/>
-          <w:sz w:val="24"/>
-          <w:szCs w:val="24"/>
-        </w:rPr>
-      </w:pPr>
-      <w:r>
-        <w:rPr/>
+        <w:ind w:left="0" w:hanging="0"/>
+        <w:jc w:val="left"/>
+        <w:rPr>
+          <w:rFonts w:ascii="Arial" w:hAnsi="Arial"/>
+          <w:sz w:val="24"/>
+          <w:szCs w:val="24"/>
+        </w:rPr>
+      </w:pPr>
+      <w:r>
+        <w:rPr>
+          <w:rFonts w:ascii="Arial" w:hAnsi="Arial"/>
+          <w:sz w:val="24"/>
+          <w:szCs w:val="24"/>
+        </w:rPr>
       </w:r>
     </w:p>
     <w:p>
@@ -3867,15 +3960,20 @@
         <w:suppressAutoHyphens w:val="true"/>
         <w:bidi w:val="0"/>
         <w:spacing w:lineRule="auto" w:line="360"/>
-        <w:jc w:val="left"/>
-        <w:rPr>
-          <w:rFonts w:ascii="Arial" w:hAnsi="Arial"/>
-          <w:sz w:val="24"/>
-          <w:szCs w:val="24"/>
-        </w:rPr>
-      </w:pPr>
-      <w:r>
-        <w:rPr/>
+        <w:ind w:left="0" w:hanging="0"/>
+        <w:jc w:val="left"/>
+        <w:rPr>
+          <w:rFonts w:ascii="Arial" w:hAnsi="Arial"/>
+          <w:sz w:val="24"/>
+          <w:szCs w:val="24"/>
+        </w:rPr>
+      </w:pPr>
+      <w:r>
+        <w:rPr>
+          <w:rFonts w:ascii="Arial" w:hAnsi="Arial"/>
+          <w:sz w:val="24"/>
+          <w:szCs w:val="24"/>
+        </w:rPr>
       </w:r>
     </w:p>
     <w:p>
@@ -3889,15 +3987,20 @@
         <w:suppressAutoHyphens w:val="true"/>
         <w:bidi w:val="0"/>
         <w:spacing w:lineRule="auto" w:line="360"/>
-        <w:jc w:val="left"/>
-        <w:rPr>
-          <w:rFonts w:ascii="Arial" w:hAnsi="Arial"/>
-          <w:sz w:val="24"/>
-          <w:szCs w:val="24"/>
-        </w:rPr>
-      </w:pPr>
-      <w:r>
-        <w:rPr/>
+        <w:ind w:left="0" w:hanging="0"/>
+        <w:jc w:val="left"/>
+        <w:rPr>
+          <w:rFonts w:ascii="Arial" w:hAnsi="Arial"/>
+          <w:sz w:val="24"/>
+          <w:szCs w:val="24"/>
+        </w:rPr>
+      </w:pPr>
+      <w:r>
+        <w:rPr>
+          <w:rFonts w:ascii="Arial" w:hAnsi="Arial"/>
+          <w:sz w:val="24"/>
+          <w:szCs w:val="24"/>
+        </w:rPr>
       </w:r>
     </w:p>
     <w:p>
@@ -3911,15 +4014,20 @@
         <w:suppressAutoHyphens w:val="true"/>
         <w:bidi w:val="0"/>
         <w:spacing w:lineRule="auto" w:line="360"/>
-        <w:jc w:val="left"/>
-        <w:rPr>
-          <w:rFonts w:ascii="Arial" w:hAnsi="Arial"/>
-          <w:sz w:val="24"/>
-          <w:szCs w:val="24"/>
-        </w:rPr>
-      </w:pPr>
-      <w:r>
-        <w:rPr/>
+        <w:ind w:left="0" w:hanging="0"/>
+        <w:jc w:val="left"/>
+        <w:rPr>
+          <w:rFonts w:ascii="Arial" w:hAnsi="Arial"/>
+          <w:sz w:val="24"/>
+          <w:szCs w:val="24"/>
+        </w:rPr>
+      </w:pPr>
+      <w:r>
+        <w:rPr>
+          <w:rFonts w:ascii="Arial" w:hAnsi="Arial"/>
+          <w:sz w:val="24"/>
+          <w:szCs w:val="24"/>
+        </w:rPr>
       </w:r>
     </w:p>
     <w:p>
@@ -3933,15 +4041,20 @@
         <w:suppressAutoHyphens w:val="true"/>
         <w:bidi w:val="0"/>
         <w:spacing w:lineRule="auto" w:line="360"/>
-        <w:jc w:val="left"/>
-        <w:rPr>
-          <w:rFonts w:ascii="Arial" w:hAnsi="Arial"/>
-          <w:sz w:val="24"/>
-          <w:szCs w:val="24"/>
-        </w:rPr>
-      </w:pPr>
-      <w:r>
-        <w:rPr/>
+        <w:ind w:left="0" w:hanging="0"/>
+        <w:jc w:val="left"/>
+        <w:rPr>
+          <w:rFonts w:ascii="Arial" w:hAnsi="Arial"/>
+          <w:sz w:val="24"/>
+          <w:szCs w:val="24"/>
+        </w:rPr>
+      </w:pPr>
+      <w:r>
+        <w:rPr>
+          <w:rFonts w:ascii="Arial" w:hAnsi="Arial"/>
+          <w:sz w:val="24"/>
+          <w:szCs w:val="24"/>
+        </w:rPr>
       </w:r>
     </w:p>
     <w:p>
@@ -3955,15 +4068,20 @@
         <w:suppressAutoHyphens w:val="true"/>
         <w:bidi w:val="0"/>
         <w:spacing w:lineRule="auto" w:line="360"/>
-        <w:jc w:val="left"/>
-        <w:rPr>
-          <w:rFonts w:ascii="Arial" w:hAnsi="Arial"/>
-          <w:sz w:val="24"/>
-          <w:szCs w:val="24"/>
-        </w:rPr>
-      </w:pPr>
-      <w:r>
-        <w:rPr/>
+        <w:ind w:left="0" w:hanging="0"/>
+        <w:jc w:val="left"/>
+        <w:rPr>
+          <w:rFonts w:ascii="Arial" w:hAnsi="Arial"/>
+          <w:sz w:val="24"/>
+          <w:szCs w:val="24"/>
+        </w:rPr>
+      </w:pPr>
+      <w:r>
+        <w:rPr>
+          <w:rFonts w:ascii="Arial" w:hAnsi="Arial"/>
+          <w:sz w:val="24"/>
+          <w:szCs w:val="24"/>
+        </w:rPr>
       </w:r>
     </w:p>
     <w:p>
@@ -3977,15 +4095,20 @@
         <w:suppressAutoHyphens w:val="true"/>
         <w:bidi w:val="0"/>
         <w:spacing w:lineRule="auto" w:line="360"/>
-        <w:jc w:val="left"/>
-        <w:rPr>
-          <w:rFonts w:ascii="Arial" w:hAnsi="Arial"/>
-          <w:sz w:val="24"/>
-          <w:szCs w:val="24"/>
-        </w:rPr>
-      </w:pPr>
-      <w:r>
-        <w:rPr/>
+        <w:ind w:left="0" w:hanging="0"/>
+        <w:jc w:val="left"/>
+        <w:rPr>
+          <w:rFonts w:ascii="Arial" w:hAnsi="Arial"/>
+          <w:sz w:val="24"/>
+          <w:szCs w:val="24"/>
+        </w:rPr>
+      </w:pPr>
+      <w:r>
+        <w:rPr>
+          <w:rFonts w:ascii="Arial" w:hAnsi="Arial"/>
+          <w:sz w:val="24"/>
+          <w:szCs w:val="24"/>
+        </w:rPr>
       </w:r>
     </w:p>
     <w:p>
@@ -3999,15 +4122,20 @@
         <w:suppressAutoHyphens w:val="true"/>
         <w:bidi w:val="0"/>
         <w:spacing w:lineRule="auto" w:line="360"/>
-        <w:jc w:val="left"/>
-        <w:rPr>
-          <w:rFonts w:ascii="Arial" w:hAnsi="Arial"/>
-          <w:sz w:val="24"/>
-          <w:szCs w:val="24"/>
-        </w:rPr>
-      </w:pPr>
-      <w:r>
-        <w:rPr/>
+        <w:ind w:left="0" w:hanging="0"/>
+        <w:jc w:val="left"/>
+        <w:rPr>
+          <w:rFonts w:ascii="Arial" w:hAnsi="Arial"/>
+          <w:sz w:val="24"/>
+          <w:szCs w:val="24"/>
+        </w:rPr>
+      </w:pPr>
+      <w:r>
+        <w:rPr>
+          <w:rFonts w:ascii="Arial" w:hAnsi="Arial"/>
+          <w:sz w:val="24"/>
+          <w:szCs w:val="24"/>
+        </w:rPr>
       </w:r>
     </w:p>
     <w:p>
@@ -4021,15 +4149,20 @@
         <w:suppressAutoHyphens w:val="true"/>
         <w:bidi w:val="0"/>
         <w:spacing w:lineRule="auto" w:line="360"/>
-        <w:jc w:val="left"/>
-        <w:rPr>
-          <w:rFonts w:ascii="Arial" w:hAnsi="Arial"/>
-          <w:sz w:val="24"/>
-          <w:szCs w:val="24"/>
-        </w:rPr>
-      </w:pPr>
-      <w:r>
-        <w:rPr/>
+        <w:ind w:left="0" w:hanging="0"/>
+        <w:jc w:val="left"/>
+        <w:rPr>
+          <w:rFonts w:ascii="Arial" w:hAnsi="Arial"/>
+          <w:sz w:val="24"/>
+          <w:szCs w:val="24"/>
+        </w:rPr>
+      </w:pPr>
+      <w:r>
+        <w:rPr>
+          <w:rFonts w:ascii="Arial" w:hAnsi="Arial"/>
+          <w:sz w:val="24"/>
+          <w:szCs w:val="24"/>
+        </w:rPr>
       </w:r>
     </w:p>
     <w:p>
@@ -4043,15 +4176,20 @@
         <w:suppressAutoHyphens w:val="true"/>
         <w:bidi w:val="0"/>
         <w:spacing w:lineRule="auto" w:line="360"/>
-        <w:jc w:val="left"/>
-        <w:rPr>
-          <w:rFonts w:ascii="Arial" w:hAnsi="Arial"/>
-          <w:sz w:val="24"/>
-          <w:szCs w:val="24"/>
-        </w:rPr>
-      </w:pPr>
-      <w:r>
-        <w:rPr/>
+        <w:ind w:left="0" w:hanging="0"/>
+        <w:jc w:val="left"/>
+        <w:rPr>
+          <w:rFonts w:ascii="Arial" w:hAnsi="Arial"/>
+          <w:sz w:val="24"/>
+          <w:szCs w:val="24"/>
+        </w:rPr>
+      </w:pPr>
+      <w:r>
+        <w:rPr>
+          <w:rFonts w:ascii="Arial" w:hAnsi="Arial"/>
+          <w:sz w:val="24"/>
+          <w:szCs w:val="24"/>
+        </w:rPr>
       </w:r>
     </w:p>
     <w:p>
@@ -4065,15 +4203,20 @@
         <w:suppressAutoHyphens w:val="true"/>
         <w:bidi w:val="0"/>
         <w:spacing w:lineRule="auto" w:line="360"/>
-        <w:jc w:val="left"/>
-        <w:rPr>
-          <w:rFonts w:ascii="Arial" w:hAnsi="Arial"/>
-          <w:sz w:val="24"/>
-          <w:szCs w:val="24"/>
-        </w:rPr>
-      </w:pPr>
-      <w:r>
-        <w:rPr/>
+        <w:ind w:left="0" w:hanging="0"/>
+        <w:jc w:val="left"/>
+        <w:rPr>
+          <w:rFonts w:ascii="Arial" w:hAnsi="Arial"/>
+          <w:sz w:val="24"/>
+          <w:szCs w:val="24"/>
+        </w:rPr>
+      </w:pPr>
+      <w:r>
+        <w:rPr>
+          <w:rFonts w:ascii="Arial" w:hAnsi="Arial"/>
+          <w:sz w:val="24"/>
+          <w:szCs w:val="24"/>
+        </w:rPr>
       </w:r>
     </w:p>
     <w:p>
@@ -4675,20 +4818,17 @@
         </w:rPr>
       </w:pPr>
       <w:r>
-        <w:rPr>
-          <w:sz w:val="24"/>
-          <w:szCs w:val="24"/>
-        </w:rPr>
+        <w:rPr/>
         <w:drawing>
           <wp:anchor behindDoc="0" distT="0" distB="0" distL="0" distR="0" simplePos="0" locked="0" layoutInCell="0" allowOverlap="1" relativeHeight="3">
             <wp:simplePos x="0" y="0"/>
             <wp:positionH relativeFrom="column">
-              <wp:align>center</wp:align>
+              <wp:posOffset>644525</wp:posOffset>
             </wp:positionH>
             <wp:positionV relativeFrom="paragraph">
-              <wp:posOffset>635</wp:posOffset>
+              <wp:posOffset>34290</wp:posOffset>
             </wp:positionV>
-            <wp:extent cx="4893945" cy="4586605"/>
+            <wp:extent cx="4719320" cy="4422775"/>
             <wp:effectExtent l="0" t="0" r="0" b="0"/>
             <wp:wrapSquare wrapText="largest"/>
             <wp:docPr id="12" name="Imagen2" descr=""/>
@@ -4713,7 +4853,7 @@
                   <pic:spPr bwMode="auto">
                     <a:xfrm>
                       <a:off x="0" y="0"/>
-                      <a:ext cx="4893945" cy="4586605"/>
+                      <a:ext cx="4719320" cy="4422775"/>
                     </a:xfrm>
                     <a:prstGeom prst="rect">
                       <a:avLst/>
@@ -4724,6 +4864,508 @@
             </a:graphic>
           </wp:anchor>
         </w:drawing>
+      </w:r>
+    </w:p>
+    <w:p>
+      <w:pPr>
+        <w:pStyle w:val="Normal"/>
+        <w:numPr>
+          <w:ilvl w:val="0"/>
+          <w:numId w:val="0"/>
+        </w:numPr>
+        <w:bidi w:val="0"/>
+        <w:spacing w:lineRule="auto" w:line="360"/>
+        <w:ind w:left="720" w:hanging="0"/>
+        <w:jc w:val="left"/>
+        <w:rPr>
+          <w:sz w:val="24"/>
+          <w:szCs w:val="24"/>
+        </w:rPr>
+      </w:pPr>
+      <w:r>
+        <w:rPr/>
+      </w:r>
+    </w:p>
+    <w:p>
+      <w:pPr>
+        <w:pStyle w:val="Normal"/>
+        <w:numPr>
+          <w:ilvl w:val="0"/>
+          <w:numId w:val="0"/>
+        </w:numPr>
+        <w:bidi w:val="0"/>
+        <w:spacing w:lineRule="auto" w:line="360"/>
+        <w:ind w:left="720" w:hanging="0"/>
+        <w:jc w:val="left"/>
+        <w:rPr>
+          <w:sz w:val="24"/>
+          <w:szCs w:val="24"/>
+        </w:rPr>
+      </w:pPr>
+      <w:r>
+        <w:rPr/>
+      </w:r>
+    </w:p>
+    <w:p>
+      <w:pPr>
+        <w:pStyle w:val="Normal"/>
+        <w:numPr>
+          <w:ilvl w:val="0"/>
+          <w:numId w:val="0"/>
+        </w:numPr>
+        <w:bidi w:val="0"/>
+        <w:spacing w:lineRule="auto" w:line="360"/>
+        <w:ind w:left="720" w:hanging="0"/>
+        <w:jc w:val="left"/>
+        <w:rPr>
+          <w:sz w:val="24"/>
+          <w:szCs w:val="24"/>
+        </w:rPr>
+      </w:pPr>
+      <w:r>
+        <w:rPr/>
+      </w:r>
+    </w:p>
+    <w:p>
+      <w:pPr>
+        <w:pStyle w:val="Normal"/>
+        <w:numPr>
+          <w:ilvl w:val="0"/>
+          <w:numId w:val="0"/>
+        </w:numPr>
+        <w:bidi w:val="0"/>
+        <w:spacing w:lineRule="auto" w:line="360"/>
+        <w:ind w:left="720" w:hanging="0"/>
+        <w:jc w:val="left"/>
+        <w:rPr>
+          <w:sz w:val="24"/>
+          <w:szCs w:val="24"/>
+        </w:rPr>
+      </w:pPr>
+      <w:r>
+        <w:rPr/>
+      </w:r>
+    </w:p>
+    <w:p>
+      <w:pPr>
+        <w:pStyle w:val="Normal"/>
+        <w:numPr>
+          <w:ilvl w:val="0"/>
+          <w:numId w:val="0"/>
+        </w:numPr>
+        <w:bidi w:val="0"/>
+        <w:spacing w:lineRule="auto" w:line="360"/>
+        <w:ind w:left="720" w:hanging="0"/>
+        <w:jc w:val="left"/>
+        <w:rPr>
+          <w:sz w:val="24"/>
+          <w:szCs w:val="24"/>
+        </w:rPr>
+      </w:pPr>
+      <w:r>
+        <w:rPr/>
+      </w:r>
+    </w:p>
+    <w:p>
+      <w:pPr>
+        <w:pStyle w:val="Normal"/>
+        <w:numPr>
+          <w:ilvl w:val="0"/>
+          <w:numId w:val="0"/>
+        </w:numPr>
+        <w:bidi w:val="0"/>
+        <w:spacing w:lineRule="auto" w:line="360"/>
+        <w:ind w:left="720" w:hanging="0"/>
+        <w:jc w:val="left"/>
+        <w:rPr>
+          <w:sz w:val="24"/>
+          <w:szCs w:val="24"/>
+        </w:rPr>
+      </w:pPr>
+      <w:r>
+        <w:rPr/>
+      </w:r>
+    </w:p>
+    <w:p>
+      <w:pPr>
+        <w:pStyle w:val="Normal"/>
+        <w:numPr>
+          <w:ilvl w:val="0"/>
+          <w:numId w:val="0"/>
+        </w:numPr>
+        <w:bidi w:val="0"/>
+        <w:spacing w:lineRule="auto" w:line="360"/>
+        <w:ind w:left="720" w:hanging="0"/>
+        <w:jc w:val="left"/>
+        <w:rPr>
+          <w:sz w:val="24"/>
+          <w:szCs w:val="24"/>
+        </w:rPr>
+      </w:pPr>
+      <w:r>
+        <w:rPr/>
+      </w:r>
+    </w:p>
+    <w:p>
+      <w:pPr>
+        <w:pStyle w:val="Normal"/>
+        <w:numPr>
+          <w:ilvl w:val="0"/>
+          <w:numId w:val="0"/>
+        </w:numPr>
+        <w:bidi w:val="0"/>
+        <w:spacing w:lineRule="auto" w:line="360"/>
+        <w:ind w:left="720" w:hanging="0"/>
+        <w:jc w:val="left"/>
+        <w:rPr>
+          <w:sz w:val="24"/>
+          <w:szCs w:val="24"/>
+        </w:rPr>
+      </w:pPr>
+      <w:r>
+        <w:rPr/>
+      </w:r>
+    </w:p>
+    <w:p>
+      <w:pPr>
+        <w:pStyle w:val="Normal"/>
+        <w:numPr>
+          <w:ilvl w:val="0"/>
+          <w:numId w:val="0"/>
+        </w:numPr>
+        <w:bidi w:val="0"/>
+        <w:spacing w:lineRule="auto" w:line="360"/>
+        <w:ind w:left="720" w:hanging="0"/>
+        <w:jc w:val="left"/>
+        <w:rPr>
+          <w:sz w:val="24"/>
+          <w:szCs w:val="24"/>
+        </w:rPr>
+      </w:pPr>
+      <w:r>
+        <w:rPr/>
+      </w:r>
+    </w:p>
+    <w:p>
+      <w:pPr>
+        <w:pStyle w:val="Normal"/>
+        <w:numPr>
+          <w:ilvl w:val="0"/>
+          <w:numId w:val="0"/>
+        </w:numPr>
+        <w:bidi w:val="0"/>
+        <w:spacing w:lineRule="auto" w:line="360"/>
+        <w:ind w:left="720" w:hanging="0"/>
+        <w:jc w:val="left"/>
+        <w:rPr>
+          <w:sz w:val="24"/>
+          <w:szCs w:val="24"/>
+        </w:rPr>
+      </w:pPr>
+      <w:r>
+        <w:rPr/>
+      </w:r>
+    </w:p>
+    <w:p>
+      <w:pPr>
+        <w:pStyle w:val="Normal"/>
+        <w:numPr>
+          <w:ilvl w:val="0"/>
+          <w:numId w:val="0"/>
+        </w:numPr>
+        <w:bidi w:val="0"/>
+        <w:spacing w:lineRule="auto" w:line="360"/>
+        <w:ind w:left="720" w:hanging="0"/>
+        <w:jc w:val="left"/>
+        <w:rPr>
+          <w:sz w:val="24"/>
+          <w:szCs w:val="24"/>
+        </w:rPr>
+      </w:pPr>
+      <w:r>
+        <w:rPr/>
+      </w:r>
+    </w:p>
+    <w:p>
+      <w:pPr>
+        <w:pStyle w:val="Normal"/>
+        <w:numPr>
+          <w:ilvl w:val="0"/>
+          <w:numId w:val="0"/>
+        </w:numPr>
+        <w:bidi w:val="0"/>
+        <w:spacing w:lineRule="auto" w:line="360"/>
+        <w:ind w:left="720" w:hanging="0"/>
+        <w:jc w:val="left"/>
+        <w:rPr>
+          <w:sz w:val="24"/>
+          <w:szCs w:val="24"/>
+        </w:rPr>
+      </w:pPr>
+      <w:r>
+        <w:rPr/>
+      </w:r>
+    </w:p>
+    <w:p>
+      <w:pPr>
+        <w:pStyle w:val="Normal"/>
+        <w:numPr>
+          <w:ilvl w:val="0"/>
+          <w:numId w:val="0"/>
+        </w:numPr>
+        <w:bidi w:val="0"/>
+        <w:spacing w:lineRule="auto" w:line="360"/>
+        <w:ind w:left="720" w:hanging="0"/>
+        <w:jc w:val="left"/>
+        <w:rPr>
+          <w:sz w:val="24"/>
+          <w:szCs w:val="24"/>
+        </w:rPr>
+      </w:pPr>
+      <w:r>
+        <w:rPr/>
+      </w:r>
+    </w:p>
+    <w:p>
+      <w:pPr>
+        <w:pStyle w:val="Normal"/>
+        <w:numPr>
+          <w:ilvl w:val="0"/>
+          <w:numId w:val="0"/>
+        </w:numPr>
+        <w:bidi w:val="0"/>
+        <w:spacing w:lineRule="auto" w:line="360"/>
+        <w:ind w:left="720" w:hanging="0"/>
+        <w:jc w:val="left"/>
+        <w:rPr>
+          <w:sz w:val="24"/>
+          <w:szCs w:val="24"/>
+        </w:rPr>
+      </w:pPr>
+      <w:r>
+        <w:rPr/>
+      </w:r>
+    </w:p>
+    <w:p>
+      <w:pPr>
+        <w:pStyle w:val="Normal"/>
+        <w:numPr>
+          <w:ilvl w:val="0"/>
+          <w:numId w:val="0"/>
+        </w:numPr>
+        <w:bidi w:val="0"/>
+        <w:spacing w:lineRule="auto" w:line="360"/>
+        <w:ind w:left="720" w:hanging="0"/>
+        <w:jc w:val="left"/>
+        <w:rPr>
+          <w:sz w:val="24"/>
+          <w:szCs w:val="24"/>
+        </w:rPr>
+      </w:pPr>
+      <w:r>
+        <w:rPr/>
+      </w:r>
+    </w:p>
+    <w:p>
+      <w:pPr>
+        <w:pStyle w:val="Normal"/>
+        <w:numPr>
+          <w:ilvl w:val="0"/>
+          <w:numId w:val="0"/>
+        </w:numPr>
+        <w:bidi w:val="0"/>
+        <w:spacing w:lineRule="auto" w:line="360"/>
+        <w:ind w:left="720" w:hanging="0"/>
+        <w:jc w:val="left"/>
+        <w:rPr>
+          <w:sz w:val="24"/>
+          <w:szCs w:val="24"/>
+        </w:rPr>
+      </w:pPr>
+      <w:r>
+        <w:rPr/>
+      </w:r>
+    </w:p>
+    <w:p>
+      <w:pPr>
+        <w:pStyle w:val="Normal"/>
+        <w:numPr>
+          <w:ilvl w:val="0"/>
+          <w:numId w:val="0"/>
+        </w:numPr>
+        <w:bidi w:val="0"/>
+        <w:spacing w:lineRule="auto" w:line="360"/>
+        <w:ind w:left="720" w:hanging="0"/>
+        <w:jc w:val="left"/>
+        <w:rPr>
+          <w:sz w:val="24"/>
+          <w:szCs w:val="24"/>
+        </w:rPr>
+      </w:pPr>
+      <w:r>
+        <w:rPr/>
+      </w:r>
+    </w:p>
+    <w:p>
+      <w:pPr>
+        <w:pStyle w:val="Normal"/>
+        <w:numPr>
+          <w:ilvl w:val="0"/>
+          <w:numId w:val="0"/>
+        </w:numPr>
+        <w:bidi w:val="0"/>
+        <w:spacing w:lineRule="auto" w:line="360"/>
+        <w:ind w:left="720" w:hanging="0"/>
+        <w:jc w:val="left"/>
+        <w:rPr>
+          <w:sz w:val="24"/>
+          <w:szCs w:val="24"/>
+        </w:rPr>
+      </w:pPr>
+      <w:r>
+        <w:rPr/>
+      </w:r>
+    </w:p>
+    <w:p>
+      <w:pPr>
+        <w:pStyle w:val="Normal"/>
+        <w:numPr>
+          <w:ilvl w:val="0"/>
+          <w:numId w:val="0"/>
+        </w:numPr>
+        <w:bidi w:val="0"/>
+        <w:spacing w:lineRule="auto" w:line="360"/>
+        <w:ind w:left="720" w:hanging="0"/>
+        <w:jc w:val="left"/>
+        <w:rPr>
+          <w:sz w:val="24"/>
+          <w:szCs w:val="24"/>
+        </w:rPr>
+      </w:pPr>
+      <w:r>
+        <w:rPr/>
+      </w:r>
+    </w:p>
+    <w:p>
+      <w:pPr>
+        <w:pStyle w:val="Normal"/>
+        <w:numPr>
+          <w:ilvl w:val="0"/>
+          <w:numId w:val="0"/>
+        </w:numPr>
+        <w:bidi w:val="0"/>
+        <w:spacing w:lineRule="auto" w:line="360"/>
+        <w:ind w:left="720" w:hanging="0"/>
+        <w:jc w:val="left"/>
+        <w:rPr>
+          <w:sz w:val="24"/>
+          <w:szCs w:val="24"/>
+        </w:rPr>
+      </w:pPr>
+      <w:r>
+        <w:rPr/>
+      </w:r>
+    </w:p>
+    <w:p>
+      <w:pPr>
+        <w:pStyle w:val="Normal"/>
+        <w:numPr>
+          <w:ilvl w:val="0"/>
+          <w:numId w:val="0"/>
+        </w:numPr>
+        <w:bidi w:val="0"/>
+        <w:spacing w:lineRule="auto" w:line="360"/>
+        <w:ind w:left="720" w:hanging="0"/>
+        <w:jc w:val="left"/>
+        <w:rPr>
+          <w:sz w:val="24"/>
+          <w:szCs w:val="24"/>
+        </w:rPr>
+      </w:pPr>
+      <w:r>
+        <w:rPr/>
+      </w:r>
+    </w:p>
+    <w:p>
+      <w:pPr>
+        <w:pStyle w:val="Normal"/>
+        <w:numPr>
+          <w:ilvl w:val="0"/>
+          <w:numId w:val="0"/>
+        </w:numPr>
+        <w:bidi w:val="0"/>
+        <w:spacing w:lineRule="auto" w:line="360"/>
+        <w:ind w:left="720" w:hanging="0"/>
+        <w:jc w:val="left"/>
+        <w:rPr>
+          <w:sz w:val="24"/>
+          <w:szCs w:val="24"/>
+        </w:rPr>
+      </w:pPr>
+      <w:r>
+        <mc:AlternateContent>
+          <mc:Choice Requires="wps">
+            <w:drawing>
+              <wp:anchor behindDoc="0" distT="0" distB="0" distL="0" distR="0" simplePos="0" locked="0" layoutInCell="0" allowOverlap="1" relativeHeight="14">
+                <wp:simplePos x="0" y="0"/>
+                <wp:positionH relativeFrom="column">
+                  <wp:posOffset>-34290</wp:posOffset>
+                </wp:positionH>
+                <wp:positionV relativeFrom="paragraph">
+                  <wp:posOffset>7673340</wp:posOffset>
+                </wp:positionV>
+                <wp:extent cx="2047875" cy="2047875"/>
+                <wp:effectExtent l="1270" t="1270" r="0" b="0"/>
+                <wp:wrapNone/>
+                <wp:docPr id="13" name="Forma 1"/>
+                <a:graphic xmlns:a="http://schemas.openxmlformats.org/drawingml/2006/main">
+                  <a:graphicData uri="http://schemas.microsoft.com/office/word/2010/wordprocessingShape">
+                    <wps:wsp>
+                      <wps:cNvSpPr/>
+                      <wps:spPr>
+                        <a:xfrm>
+                          <a:off x="0" y="0"/>
+                          <a:ext cx="2048040" cy="2048040"/>
+                        </a:xfrm>
+                        <a:prstGeom prst="rect">
+                          <a:avLst/>
+                        </a:prstGeom>
+                        <a:solidFill>
+                          <a:srgbClr val="729fcf"/>
+                        </a:solidFill>
+                        <a:ln w="0">
+                          <a:solidFill>
+                            <a:srgbClr val="3465a4"/>
+                          </a:solidFill>
+                        </a:ln>
+                      </wps:spPr>
+                      <wps:style>
+                        <a:lnRef idx="0"/>
+                        <a:fillRef idx="0"/>
+                        <a:effectRef idx="0"/>
+                        <a:fontRef idx="minor"/>
+                      </wps:style>
+                      <wps:bodyPr/>
+                    </wps:wsp>
+                  </a:graphicData>
+                </a:graphic>
+              </wp:anchor>
+            </w:drawing>
+          </mc:Choice>
+          <mc:Fallback>
+            <w:pict>
+              <v:rect id="shape_0" ID="Forma 1" fillcolor="#729fcf" stroked="t" o:allowincell="f" style="position:absolute;margin-left:-2.7pt;margin-top:604.2pt;width:161.2pt;height:161.2pt;mso-wrap-style:none;v-text-anchor:middle">
+                <v:fill o:detectmouseclick="t" color2="#8d6030"/>
+                <v:stroke color="#3465a4" joinstyle="round" endcap="flat"/>
+                <w10:wrap type="none"/>
+              </v:rect>
+            </w:pict>
+          </mc:Fallback>
+        </mc:AlternateContent>
+      </w:r>
+      <w:r>
+        <w:rPr/>
+        <w:t>Link del repo:https://github.com/MariangelaNM/Javascript-Course/tree/main</w:t>
       </w:r>
     </w:p>
     <w:sectPr>
@@ -5505,14 +6147,6 @@
       <w:u w:val="single"/>
     </w:rPr>
   </w:style>
-  <w:style w:type="character" w:styleId="Destaquemayor">
-    <w:name w:val="Strong"/>
-    <w:qFormat/>
-    <w:rPr>
-      <w:b/>
-      <w:bCs/>
-    </w:rPr>
-  </w:style>
   <w:style w:type="paragraph" w:styleId="Ttulo">
     <w:name w:val="Título"/>
     <w:basedOn w:val="Normal"/>

</xml_diff>